<commit_message>
Quick update to users manual
This is almost done for version 3.0. Need a few screen shots and a
description of any changes between now and the release.
</commit_message>
<xml_diff>
--- a/CurveAlign Users Manual.docx
+++ b/CurveAlign Users Manual.docx
@@ -1664,6 +1664,101 @@
     </w:p>
     <w:p>
       <w:r>
+        <w:t xml:space="preserve">The purpose of </w:t>
+      </w:r>
+      <w:proofErr w:type="spellStart"/>
+      <w:r>
+        <w:t>CurveAlign</w:t>
+      </w:r>
+      <w:proofErr w:type="spellEnd"/>
+      <w:r>
+        <w:t xml:space="preserve"> is to compute features that </w:t>
+      </w:r>
+      <w:r>
+        <w:t>describe</w:t>
+      </w:r>
+      <w:r>
+        <w:t xml:space="preserve"> collagen interactions with epithelial cells. It was developed in order to search for stromal changes that are correlated with disease in images of collagen</w:t>
+      </w:r>
+      <w:r>
+        <w:t xml:space="preserve"> and epithelial cells</w:t>
+      </w:r>
+      <w:r>
+        <w:t>.</w:t>
+      </w:r>
+      <w:r>
+        <w:t xml:space="preserve"> We have recently used </w:t>
+      </w:r>
+      <w:proofErr w:type="spellStart"/>
+      <w:r>
+        <w:t>CurveAlign</w:t>
+      </w:r>
+      <w:proofErr w:type="spellEnd"/>
+      <w:r>
+        <w:t xml:space="preserve"> for the feature calculations performed the paper Bredfeldt, et. al. Journal of Pathology Informatics, 2014.</w:t>
+      </w:r>
+      <w:r>
+        <w:t xml:space="preserve"> Collagen images may be furnished by any appropriate imaging technique, however we have focused here on SHG im</w:t>
+      </w:r>
+      <w:r>
+        <w:t>ages of collagen</w:t>
+      </w:r>
+      <w:r>
+        <w:t xml:space="preserve">. Epithelial cell information is input into </w:t>
+      </w:r>
+      <w:proofErr w:type="spellStart"/>
+      <w:r>
+        <w:t>CurveAlign</w:t>
+      </w:r>
+      <w:proofErr w:type="spellEnd"/>
+      <w:r>
+        <w:t xml:space="preserve"> as an 8-bit mask file, that must be pre-registered with the collagen image, where white pixels correspond to epithelial cell regions and black pixels correspond </w:t>
+      </w:r>
+      <w:r>
+        <w:lastRenderedPageBreak/>
+        <w:t xml:space="preserve">to </w:t>
+      </w:r>
+      <w:r>
+        <w:t>anything</w:t>
+      </w:r>
+      <w:r>
+        <w:t xml:space="preserve"> else</w:t>
+      </w:r>
+      <w:r>
+        <w:t xml:space="preserve"> in the image</w:t>
+      </w:r>
+      <w:r>
+        <w:t>. These mask files can be gen</w:t>
+      </w:r>
+      <w:r>
+        <w:t xml:space="preserve">erated by any appropriate means, such as manual ROI annotation in FIJI or using segmentation tools in MATLAB or FIJI. </w:t>
+      </w:r>
+      <w:r>
+        <w:t>The</w:t>
+      </w:r>
+      <w:r>
+        <w:t xml:space="preserve"> output</w:t>
+      </w:r>
+      <w:r>
+        <w:t xml:space="preserve"> features can then be used to potentially classify images or fibers using machine learning techniques. Machine learning is not incorporated into </w:t>
+      </w:r>
+      <w:proofErr w:type="spellStart"/>
+      <w:r>
+        <w:t>CurveAlign</w:t>
+      </w:r>
+      <w:proofErr w:type="spellEnd"/>
+      <w:r>
+        <w:t xml:space="preserve">, but is available through many open source tools such as </w:t>
+      </w:r>
+      <w:proofErr w:type="spellStart"/>
+      <w:r>
+        <w:t>Weka</w:t>
+      </w:r>
+      <w:proofErr w:type="spellEnd"/>
+      <w:r>
+        <w:t xml:space="preserve"> and R. </w:t>
+      </w:r>
+      <w:r>
         <w:t xml:space="preserve">The GUI in </w:t>
       </w:r>
       <w:proofErr w:type="spellStart"/>
@@ -1680,48 +1775,6 @@
       <w:pPr>
         <w:keepNext/>
       </w:pPr>
-      <w:r>
-        <w:rPr>
-          <w:noProof/>
-          <w:lang w:bidi="ar-SA"/>
-        </w:rPr>
-        <w:lastRenderedPageBreak/>
-        <w:drawing>
-          <wp:inline distT="0" distB="0" distL="0" distR="0">
-            <wp:extent cx="3009900" cy="6553200"/>
-            <wp:effectExtent l="0" t="0" r="0" b="0"/>
-            <wp:docPr id="3" name="Picture 3"/>
-            <wp:cNvGraphicFramePr>
-              <a:graphicFrameLocks xmlns:a="http://schemas.openxmlformats.org/drawingml/2006/main" noChangeAspect="1"/>
-            </wp:cNvGraphicFramePr>
-            <a:graphic xmlns:a="http://schemas.openxmlformats.org/drawingml/2006/main">
-              <a:graphicData uri="http://schemas.openxmlformats.org/drawingml/2006/picture">
-                <pic:pic xmlns:pic="http://schemas.openxmlformats.org/drawingml/2006/picture">
-                  <pic:nvPicPr>
-                    <pic:cNvPr id="0" name=""/>
-                    <pic:cNvPicPr/>
-                  </pic:nvPicPr>
-                  <pic:blipFill>
-                    <a:blip r:embed="rId8" cstate="print"/>
-                    <a:stretch>
-                      <a:fillRect/>
-                    </a:stretch>
-                  </pic:blipFill>
-                  <pic:spPr>
-                    <a:xfrm>
-                      <a:off x="0" y="0"/>
-                      <a:ext cx="3009900" cy="6553200"/>
-                    </a:xfrm>
-                    <a:prstGeom prst="rect">
-                      <a:avLst/>
-                    </a:prstGeom>
-                  </pic:spPr>
-                </pic:pic>
-              </a:graphicData>
-            </a:graphic>
-          </wp:inline>
-        </w:drawing>
-      </w:r>
     </w:p>
     <w:p>
       <w:pPr>
@@ -1777,7 +1830,7 @@
         </w:numPr>
       </w:pPr>
       <w:r>
-        <w:t>Click “Get Images” and browse to an image. Images may be single or stacks. If you would like to process a directory of images use the “Batch-mode” checkbox (See batch mode section below).</w:t>
+        <w:t>Select the fiber processing mode.</w:t>
       </w:r>
     </w:p>
     <w:p>
@@ -1789,7 +1842,7 @@
         </w:numPr>
       </w:pPr>
       <w:r>
-        <w:t>If no boundary is required, go to step 3. To draw a boundary, hold down the Alt key and click points along the desired path on the image window. Release the Alt key when finished.</w:t>
+        <w:t>Select the boundary processing mode.</w:t>
       </w:r>
     </w:p>
     <w:p>
@@ -1801,20 +1854,19 @@
         </w:numPr>
       </w:pPr>
       <w:r>
-        <w:lastRenderedPageBreak/>
-        <w:t xml:space="preserve">Enter the </w:t>
-      </w:r>
-      <w:r>
-        <w:t xml:space="preserve">keep </w:t>
-      </w:r>
-      <w:r>
-        <w:t>threshold level and select the desired output</w:t>
-      </w:r>
-      <w:r>
-        <w:t>s</w:t>
-      </w:r>
-      <w:r>
-        <w:t xml:space="preserve"> using the checkboxes on the bottom of the main window.</w:t>
+        <w:t xml:space="preserve">Click “Get Images” and browse to an image. Images may be single or stacks. If you would like to process </w:t>
+      </w:r>
+      <w:r>
+        <w:t xml:space="preserve">more than one image in a batch, just </w:t>
+      </w:r>
+      <w:r>
+        <w:t>select more</w:t>
+      </w:r>
+      <w:r>
+        <w:t xml:space="preserve"> than one image in the dialog</w:t>
+      </w:r>
+      <w:r>
+        <w:t xml:space="preserve"> using the technique appropriate for your operating system. In batch mode, images are not displayed.</w:t>
       </w:r>
     </w:p>
     <w:p>
@@ -1826,7 +1878,19 @@
         </w:numPr>
       </w:pPr>
       <w:r>
-        <w:t>Click the run button.</w:t>
+        <w:t xml:space="preserve">If </w:t>
+      </w:r>
+      <w:r>
+        <w:t>a manual</w:t>
+      </w:r>
+      <w:r>
+        <w:t xml:space="preserve"> boundary is required</w:t>
+      </w:r>
+      <w:r>
+        <w:t xml:space="preserve"> (not available in batch mode)</w:t>
+      </w:r>
+      <w:r>
+        <w:t>, hold down the Alt key and click points along the desired path on the image window. Release the Alt key when finished.</w:t>
       </w:r>
     </w:p>
     <w:p>
@@ -1838,7 +1902,19 @@
         </w:numPr>
       </w:pPr>
       <w:r>
-        <w:t>You will be prompted to select an output directory where the output data will be placed.</w:t>
+        <w:t xml:space="preserve">Enter the </w:t>
+      </w:r>
+      <w:r>
+        <w:t xml:space="preserve">keep </w:t>
+      </w:r>
+      <w:r>
+        <w:t>threshold level and select the desired output</w:t>
+      </w:r>
+      <w:r>
+        <w:t>s</w:t>
+      </w:r>
+      <w:r>
+        <w:t xml:space="preserve"> using the checkboxes on the bottom of the main window.</w:t>
       </w:r>
     </w:p>
     <w:p>
@@ -1850,10 +1926,7 @@
         </w:numPr>
       </w:pPr>
       <w:r>
-        <w:t>If you have drawn a boundary, you will be prompted to give a file name and location for the boundary points to be saved.</w:t>
-      </w:r>
-      <w:r>
-        <w:t xml:space="preserve"> These will be saved as a *.csv file. This file can be used again in the future by clicking the Get Boundary button.</w:t>
+        <w:t>Click the run button.</w:t>
       </w:r>
     </w:p>
     <w:p>
@@ -1865,6 +1938,50 @@
         </w:numPr>
       </w:pPr>
       <w:r>
+        <w:t xml:space="preserve">The output data will automatically be placed in a folder called </w:t>
+      </w:r>
+      <w:proofErr w:type="spellStart"/>
+      <w:r>
+        <w:t>CA_Out</w:t>
+      </w:r>
+      <w:proofErr w:type="spellEnd"/>
+      <w:r>
+        <w:t xml:space="preserve"> in the directory with the original images</w:t>
+      </w:r>
+      <w:r>
+        <w:t>.</w:t>
+      </w:r>
+    </w:p>
+    <w:p>
+      <w:pPr>
+        <w:pStyle w:val="ListParagraph"/>
+        <w:numPr>
+          <w:ilvl w:val="0"/>
+          <w:numId w:val="3"/>
+        </w:numPr>
+      </w:pPr>
+      <w:r>
+        <w:t>If you have drawn a boundary, you will be prompted to give a file name and location for the boundary points to be saved.</w:t>
+      </w:r>
+      <w:r>
+        <w:t xml:space="preserve"> These will be saved as a *.csv file. This file can be used again in the future by </w:t>
+      </w:r>
+      <w:r>
+        <w:t>selecting CSV boundary as the boundary processing mode</w:t>
+      </w:r>
+      <w:r>
+        <w:t>.</w:t>
+      </w:r>
+    </w:p>
+    <w:p>
+      <w:pPr>
+        <w:pStyle w:val="ListParagraph"/>
+        <w:numPr>
+          <w:ilvl w:val="0"/>
+          <w:numId w:val="3"/>
+        </w:numPr>
+      </w:pPr>
+      <w:r>
         <w:t xml:space="preserve">The current function being performed by </w:t>
       </w:r>
       <w:proofErr w:type="spellStart"/>
@@ -1882,7 +1999,403 @@
       <w:pPr>
         <w:pStyle w:val="Heading1"/>
       </w:pPr>
+      <w:r>
+        <w:t>Relationship with CT-FIRE</w:t>
+      </w:r>
+    </w:p>
+    <w:p>
+      <w:r>
+        <w:t xml:space="preserve">CT-FIRE is another software tool developed for processing images of fibers. CT-FIRE traces fibers and outputs a database of fiber objects. This output database can be used as an input to </w:t>
+      </w:r>
+      <w:proofErr w:type="spellStart"/>
+      <w:r>
+        <w:t>CurveAlign</w:t>
+      </w:r>
+      <w:proofErr w:type="spellEnd"/>
+      <w:r>
+        <w:t xml:space="preserve"> (the subject of this manual)</w:t>
+      </w:r>
+      <w:r>
+        <w:t xml:space="preserve">. </w:t>
+      </w:r>
+      <w:proofErr w:type="spellStart"/>
+      <w:r>
+        <w:t>CurveAlign's</w:t>
+      </w:r>
+      <w:proofErr w:type="spellEnd"/>
+      <w:r>
+        <w:t xml:space="preserve"> main purpose is to </w:t>
+      </w:r>
+      <w:r>
+        <w:t>compare fibers with boundaries and fibers to each other to measure density and alignment. When CT-FIRE inputs are used, the fibers are compared to region boundaries, either drawn manually, or created by any segmentation tool.</w:t>
+      </w:r>
+    </w:p>
+    <w:p>
+      <w:r>
+        <w:t xml:space="preserve">CT-FIRE and </w:t>
+      </w:r>
+      <w:proofErr w:type="spellStart"/>
+      <w:r>
+        <w:t>CurveAlign</w:t>
+      </w:r>
+      <w:proofErr w:type="spellEnd"/>
+      <w:r>
+        <w:t xml:space="preserve"> may someday be combined, but we thought it was useful to have them separate and easy enough to just connect them by reading the CT-FIRE outputs into </w:t>
+      </w:r>
+      <w:proofErr w:type="spellStart"/>
+      <w:r>
+        <w:t>CurveAlign</w:t>
+      </w:r>
+      <w:proofErr w:type="spellEnd"/>
+      <w:r>
+        <w:t xml:space="preserve"> when needed.</w:t>
+      </w:r>
+    </w:p>
+    <w:p>
+      <w:pPr>
+        <w:pStyle w:val="Heading1"/>
+      </w:pPr>
       <w:bookmarkStart w:id="4" w:name="_Toc358110541"/>
+      <w:r>
+        <w:lastRenderedPageBreak/>
+        <w:t>Fiber processing modes</w:t>
+      </w:r>
+    </w:p>
+    <w:p>
+      <w:r>
+        <w:t xml:space="preserve">There are four fiber processing modes. </w:t>
+      </w:r>
+    </w:p>
+    <w:p>
+      <w:pPr>
+        <w:pStyle w:val="ListParagraph"/>
+        <w:numPr>
+          <w:ilvl w:val="0"/>
+          <w:numId w:val="5"/>
+        </w:numPr>
+      </w:pPr>
+      <w:r>
+        <w:t>Curvelet Transform: The curvelet transform is performed on the image(s) and each curvelet corresponds to an observation in the feature list. Each curvelet has a unique angle and position. In this case, fiber length and curvature are not available, since curvelets are independent from one another.</w:t>
+      </w:r>
+    </w:p>
+    <w:p>
+      <w:pPr>
+        <w:pStyle w:val="ListParagraph"/>
+        <w:numPr>
+          <w:ilvl w:val="0"/>
+          <w:numId w:val="5"/>
+        </w:numPr>
+      </w:pPr>
+      <w:r>
+        <w:t>CT-FIRE Segments: The output from CT-FIRE is used as the input, providing information about the fibers in the image. Each fiber segment in the CT-FIRE output file corresponds to an observation in the feature set. Each segment has a unique angle and position. In this case, each segment is given a fiber length and curvature value that corresponds to the length and curvature of the entire fiber</w:t>
+      </w:r>
+      <w:r>
+        <w:t xml:space="preserve"> this segment belongs to</w:t>
+      </w:r>
+      <w:r>
+        <w:t>.</w:t>
+      </w:r>
+    </w:p>
+    <w:p>
+      <w:pPr>
+        <w:pStyle w:val="ListParagraph"/>
+        <w:numPr>
+          <w:ilvl w:val="0"/>
+          <w:numId w:val="5"/>
+        </w:numPr>
+      </w:pPr>
+      <w:r>
+        <w:t xml:space="preserve">CT-FIRE Fibers: </w:t>
+      </w:r>
+      <w:r>
+        <w:t>The output from CT-FIRE is used as the input, providing information about the fibers in the image. Each fiber center point in the CT-FIRE output file corresponds to an observation in the feature set. Each center point has a unique angle corresponding to the average angle of the fiber. The position is the midpoint between the fiber end points. In this case, each center point is given a fiber length and curvature value that corresponds to the length and curvature of the entire fiber this center point belongs to.</w:t>
+      </w:r>
+    </w:p>
+    <w:p>
+      <w:pPr>
+        <w:pStyle w:val="ListParagraph"/>
+        <w:numPr>
+          <w:ilvl w:val="0"/>
+          <w:numId w:val="5"/>
+        </w:numPr>
+      </w:pPr>
+      <w:r>
+        <w:t xml:space="preserve">CT-FIRE Fiber Endpoints: </w:t>
+      </w:r>
+      <w:r>
+        <w:t>The output from CT-FIRE is used as the input, providing information about the fibers in the image. Each fiber endpoint in the CT-FIRE output file corresponds to an observation in the feature set. Each endpoint has a unique angle and position. The angle corresponds to the angle of the entire fiber. In this case, each endpoint is given a fiber length and curvature value that corresponds to the length and curvature of the entire fiber this segment belongs to.</w:t>
+      </w:r>
+    </w:p>
+    <w:p/>
+    <w:p>
+      <w:r>
+        <w:t xml:space="preserve">When CT-FIRE outputs are used as inputs to </w:t>
+      </w:r>
+      <w:proofErr w:type="spellStart"/>
+      <w:r>
+        <w:t>CurveAlign</w:t>
+      </w:r>
+      <w:proofErr w:type="spellEnd"/>
+      <w:r>
+        <w:t>, the CT-FIRE output files must be named according to a strict naming convention. For example, if the image is named the following:</w:t>
+      </w:r>
+    </w:p>
+    <w:p>
+      <w:r>
+        <w:t>1B-a1.tif</w:t>
+      </w:r>
+    </w:p>
+    <w:p>
+      <w:r>
+        <w:t>Then the CT-FIRE output file must be named the following:</w:t>
+      </w:r>
+    </w:p>
+    <w:p>
+      <w:r>
+        <w:t>ctFIREout_1B-a1</w:t>
+      </w:r>
+      <w:r>
+        <w:t>.mat</w:t>
+      </w:r>
+    </w:p>
+    <w:p>
+      <w:r>
+        <w:t xml:space="preserve">At the time of writing this manual, the above naming convention has been adopted by the CT-FIRE tool as well, so the outputs from CT-FIRE may be directly used as inputs to </w:t>
+      </w:r>
+      <w:proofErr w:type="spellStart"/>
+      <w:r>
+        <w:t>CurveAlign</w:t>
+      </w:r>
+      <w:proofErr w:type="spellEnd"/>
+      <w:r>
+        <w:t>.</w:t>
+      </w:r>
+    </w:p>
+    <w:p>
+      <w:pPr>
+        <w:pStyle w:val="Heading1"/>
+      </w:pPr>
+      <w:r>
+        <w:t>Boundary processing modes</w:t>
+      </w:r>
+    </w:p>
+    <w:p>
+      <w:r>
+        <w:t>There are four boundary processing modes.</w:t>
+      </w:r>
+    </w:p>
+    <w:p>
+      <w:pPr>
+        <w:pStyle w:val="ListParagraph"/>
+        <w:numPr>
+          <w:ilvl w:val="0"/>
+          <w:numId w:val="6"/>
+        </w:numPr>
+      </w:pPr>
+      <w:r>
+        <w:lastRenderedPageBreak/>
+        <w:t>No boundaries</w:t>
+      </w:r>
+      <w:r>
+        <w:t xml:space="preserve">: Fibers will be compared to </w:t>
+      </w:r>
+      <w:proofErr w:type="spellStart"/>
+      <w:r>
+        <w:t>eachother</w:t>
+      </w:r>
+      <w:proofErr w:type="spellEnd"/>
+      <w:r>
+        <w:t>, but not to a boundary. For example, features about fiber alignment will still be computed and output in the feature list.</w:t>
+      </w:r>
+    </w:p>
+    <w:p>
+      <w:pPr>
+        <w:pStyle w:val="ListParagraph"/>
+        <w:numPr>
+          <w:ilvl w:val="0"/>
+          <w:numId w:val="6"/>
+        </w:numPr>
+      </w:pPr>
+      <w:r>
+        <w:t>Manual boundaries</w:t>
+      </w:r>
+      <w:r>
+        <w:t xml:space="preserve">: </w:t>
+      </w:r>
+      <w:r>
+        <w:t>T</w:t>
+      </w:r>
+      <w:r>
+        <w:t>he user is required to manually draw boundaries</w:t>
+      </w:r>
+      <w:r>
+        <w:t xml:space="preserve"> with the Alt-key + mouse clicking technique</w:t>
+      </w:r>
+      <w:r>
+        <w:t xml:space="preserve">. This option is not allowed if multiple input images are selected to be processed in a batch. </w:t>
+      </w:r>
+      <w:r>
+        <w:t>If this option is selected and multiple files are to be processed, then the "No Boundaries" option is automatically selected.</w:t>
+      </w:r>
+    </w:p>
+    <w:p>
+      <w:pPr>
+        <w:pStyle w:val="ListParagraph"/>
+        <w:numPr>
+          <w:ilvl w:val="0"/>
+          <w:numId w:val="6"/>
+        </w:numPr>
+      </w:pPr>
+      <w:r>
+        <w:t>CSV boundaries</w:t>
+      </w:r>
+      <w:r>
+        <w:t xml:space="preserve">: Previously stored boundary files can be used that contain the </w:t>
+      </w:r>
+      <w:r>
+        <w:t xml:space="preserve">x-y positions of </w:t>
+      </w:r>
+      <w:r>
+        <w:t xml:space="preserve">points along the boundary.  </w:t>
+      </w:r>
+    </w:p>
+    <w:p>
+      <w:pPr>
+        <w:pStyle w:val="ListParagraph"/>
+        <w:numPr>
+          <w:ilvl w:val="1"/>
+          <w:numId w:val="6"/>
+        </w:numPr>
+      </w:pPr>
+      <w:r>
+        <w:t xml:space="preserve">CSV files must adhere to the following naming convention. If the image is named: </w:t>
+      </w:r>
+      <w:r>
+        <w:t>TACS-3a.jpg</w:t>
+      </w:r>
+      <w:r>
+        <w:t xml:space="preserve">, then the CSV file must be named: </w:t>
+      </w:r>
+      <w:r>
+        <w:t>boundary for TACS-3a.jpg.csv</w:t>
+      </w:r>
+      <w:r>
+        <w:t xml:space="preserve"> Batch processing is allowed in this mode.</w:t>
+      </w:r>
+    </w:p>
+    <w:p>
+      <w:pPr>
+        <w:pStyle w:val="ListParagraph"/>
+        <w:numPr>
+          <w:ilvl w:val="0"/>
+          <w:numId w:val="6"/>
+        </w:numPr>
+      </w:pPr>
+      <w:r>
+        <w:t>Tiff boundaries</w:t>
+      </w:r>
+      <w:r>
+        <w:t>: Mask files are used to indicate where region boundaries are located. The mask files should be 8-bit files where the inside of ROIs are given a value of 255 and outside a value of 0. This allows for features identifying whether a fiber is inside an ROI or not.</w:t>
+      </w:r>
+      <w:r>
+        <w:t xml:space="preserve"> These files must be in pixel for pixel registry with the image files and therefore have the same dimensions as the image files.</w:t>
+      </w:r>
+      <w:r>
+        <w:t xml:space="preserve"> </w:t>
+      </w:r>
+    </w:p>
+    <w:p>
+      <w:pPr>
+        <w:pStyle w:val="ListParagraph"/>
+        <w:numPr>
+          <w:ilvl w:val="1"/>
+          <w:numId w:val="6"/>
+        </w:numPr>
+      </w:pPr>
+      <w:r>
+        <w:t xml:space="preserve">Tiff boundary files must adhere to the following naming convention. If the image is named: </w:t>
+      </w:r>
+      <w:r>
+        <w:t>1B-a5.tif</w:t>
+      </w:r>
+      <w:r>
+        <w:t xml:space="preserve">, then the tiff boundary file must be named: </w:t>
+      </w:r>
+      <w:r>
+        <w:t>mask for 1B-a5.tif.tif</w:t>
+      </w:r>
+      <w:r>
+        <w:t>.</w:t>
+      </w:r>
+    </w:p>
+    <w:p>
+      <w:r>
+        <w:t xml:space="preserve">When boundaries are used as part of the analysis, </w:t>
+      </w:r>
+      <w:proofErr w:type="spellStart"/>
+      <w:r>
+        <w:t>CurveAlign</w:t>
+      </w:r>
+      <w:proofErr w:type="spellEnd"/>
+      <w:r>
+        <w:t xml:space="preserve"> computes up to 2 relative angles per observation. The first is the nearest point angle and the second is the intersection point angle. The nearest point angle is the relative </w:t>
+      </w:r>
+      <w:r>
+        <w:t xml:space="preserve">angle between the observation point and the tangent angle of the region boundary at the point nearest to the observation point. The intersection point angle is the </w:t>
+      </w:r>
+      <w:r>
+        <w:t>relative angle between the observation point and the intersection point of the fiber, interpolated out a user defined distance, and a boundary.</w:t>
+      </w:r>
+    </w:p>
+    <w:p>
+      <w:pPr>
+        <w:pStyle w:val="Heading1"/>
+      </w:pPr>
+      <w:r>
+        <w:t>Input files</w:t>
+      </w:r>
+    </w:p>
+    <w:p>
+      <w:proofErr w:type="spellStart"/>
+      <w:r>
+        <w:t>CurveAlign</w:t>
+      </w:r>
+      <w:proofErr w:type="spellEnd"/>
+      <w:r>
+        <w:t xml:space="preserve"> requires up to three types of input files.</w:t>
+      </w:r>
+    </w:p>
+    <w:p>
+      <w:r>
+        <w:t>Image files</w:t>
+      </w:r>
+      <w:r>
+        <w:t>: These files contain images of fibers. These can be produced by any method available, however we have particularly focused on SHG images of collagen fibers.</w:t>
+      </w:r>
+    </w:p>
+    <w:p>
+      <w:r>
+        <w:t>CT-FIRE files</w:t>
+      </w:r>
+      <w:r>
+        <w:t>: The output of CT-FIRE having been run on the above mentioned "Image files."</w:t>
+      </w:r>
+    </w:p>
+    <w:p>
+      <w:r>
+        <w:t>Boundary files</w:t>
+      </w:r>
+      <w:r>
+        <w:t xml:space="preserve">: The </w:t>
+      </w:r>
+      <w:r>
+        <w:t>boundary files can be CSV files or Tiff files. See the section about Boundary Modes above to learn about naming conventions for these file types.</w:t>
+      </w:r>
+    </w:p>
+    <w:p>
+      <w:pPr>
+        <w:pStyle w:val="Heading1"/>
+      </w:pPr>
       <w:r>
         <w:t>Output files</w:t>
       </w:r>
@@ -1956,6 +2469,7 @@
           </w:tcPr>
           <w:p>
             <w:r>
+              <w:lastRenderedPageBreak/>
               <w:t>*</w:t>
             </w:r>
             <w:r>
@@ -1963,7 +2477,7 @@
             </w:r>
             <w:proofErr w:type="spellStart"/>
             <w:r>
-              <w:t>compass_plot.csv</w:t>
+              <w:t>hist.csv</w:t>
             </w:r>
             <w:proofErr w:type="spellEnd"/>
           </w:p>
@@ -1974,400 +2488,18 @@
           </w:tcPr>
           <w:p>
             <w:r>
-              <w:t>List of compass plot values</w:t>
+              <w:t xml:space="preserve">List of bin values and numbers of </w:t>
+            </w:r>
+            <w:r>
+              <w:t>observations</w:t>
+            </w:r>
+            <w:r>
+              <w:t xml:space="preserve"> in each bin</w:t>
+            </w:r>
+            <w:r>
+              <w:t>. Bin values correspond to relative angle in if boundaries are used, and absolute angle if no boundary is used.</w:t>
             </w:r>
           </w:p>
-        </w:tc>
-      </w:tr>
-      <w:tr>
-        <w:tc>
-          <w:tcPr>
-            <w:tcW w:w="4788" w:type="dxa"/>
-          </w:tcPr>
-          <w:p>
-            <w:r>
-              <w:t>*</w:t>
-            </w:r>
-            <w:r>
-              <w:t>_</w:t>
-            </w:r>
-            <w:proofErr w:type="spellStart"/>
-            <w:r>
-              <w:t>hist.csv</w:t>
-            </w:r>
-            <w:proofErr w:type="spellEnd"/>
-          </w:p>
-        </w:tc>
-        <w:tc>
-          <w:tcPr>
-            <w:tcW w:w="4788" w:type="dxa"/>
-          </w:tcPr>
-          <w:p>
-            <w:r>
-              <w:t>List of bin values and numbers of curvelets in each bin</w:t>
-            </w:r>
-          </w:p>
-        </w:tc>
-      </w:tr>
-      <w:tr>
-        <w:tc>
-          <w:tcPr>
-            <w:tcW w:w="4788" w:type="dxa"/>
-          </w:tcPr>
-          <w:p>
-            <w:r>
-              <w:t>*</w:t>
-            </w:r>
-            <w:r>
-              <w:t>_</w:t>
-            </w:r>
-            <w:proofErr w:type="spellStart"/>
-            <w:r>
-              <w:t>values.csv</w:t>
-            </w:r>
-            <w:proofErr w:type="spellEnd"/>
-          </w:p>
-        </w:tc>
-        <w:tc>
-          <w:tcPr>
-            <w:tcW w:w="4788" w:type="dxa"/>
-          </w:tcPr>
-          <w:p>
-            <w:r>
-              <w:t>List of all curvelets, their angles (</w:t>
-            </w:r>
-            <w:proofErr w:type="spellStart"/>
-            <w:r>
-              <w:t>col</w:t>
-            </w:r>
-            <w:proofErr w:type="spellEnd"/>
-            <w:r>
-              <w:t xml:space="preserve"> 1), and their distances to the boundary in pixels (</w:t>
-            </w:r>
-            <w:proofErr w:type="spellStart"/>
-            <w:r>
-              <w:t>col</w:t>
-            </w:r>
-            <w:proofErr w:type="spellEnd"/>
-            <w:r>
-              <w:t xml:space="preserve"> 2 if a boundary is being used)</w:t>
-            </w:r>
-          </w:p>
-        </w:tc>
-      </w:tr>
-      <w:tr>
-        <w:tc>
-          <w:tcPr>
-            <w:tcW w:w="4788" w:type="dxa"/>
-          </w:tcPr>
-          <w:p>
-            <w:r>
-              <w:t>*</w:t>
-            </w:r>
-            <w:r>
-              <w:t>_</w:t>
-            </w:r>
-            <w:proofErr w:type="spellStart"/>
-            <w:r>
-              <w:t>stats.csv</w:t>
-            </w:r>
-            <w:proofErr w:type="spellEnd"/>
-          </w:p>
-        </w:tc>
-        <w:tc>
-          <w:tcPr>
-            <w:tcW w:w="4788" w:type="dxa"/>
-          </w:tcPr>
-          <w:p>
-            <w:pPr>
-              <w:rPr>
-                <w:lang w:bidi="ar-SA"/>
-              </w:rPr>
-            </w:pPr>
-            <w:r>
-              <w:rPr>
-                <w:lang w:bidi="ar-SA"/>
-              </w:rPr>
-              <w:t>List of values containing:</w:t>
-            </w:r>
-          </w:p>
-          <w:p>
-            <w:pPr>
-              <w:pStyle w:val="ListParagraph"/>
-              <w:numPr>
-                <w:ilvl w:val="0"/>
-                <w:numId w:val="4"/>
-              </w:numPr>
-              <w:rPr>
-                <w:lang w:bidi="ar-SA"/>
-              </w:rPr>
-            </w:pPr>
-            <w:r>
-              <w:rPr>
-                <w:lang w:bidi="ar-SA"/>
-              </w:rPr>
-              <w:t>Mean angle</w:t>
-            </w:r>
-          </w:p>
-          <w:p>
-            <w:pPr>
-              <w:pStyle w:val="ListParagraph"/>
-              <w:numPr>
-                <w:ilvl w:val="0"/>
-                <w:numId w:val="4"/>
-              </w:numPr>
-              <w:rPr>
-                <w:lang w:bidi="ar-SA"/>
-              </w:rPr>
-            </w:pPr>
-            <w:r>
-              <w:rPr>
-                <w:lang w:bidi="ar-SA"/>
-              </w:rPr>
-              <w:t>Median angle</w:t>
-            </w:r>
-          </w:p>
-          <w:p>
-            <w:pPr>
-              <w:pStyle w:val="ListParagraph"/>
-              <w:numPr>
-                <w:ilvl w:val="0"/>
-                <w:numId w:val="4"/>
-              </w:numPr>
-              <w:rPr>
-                <w:lang w:bidi="ar-SA"/>
-              </w:rPr>
-            </w:pPr>
-            <w:r>
-              <w:rPr>
-                <w:lang w:bidi="ar-SA"/>
-              </w:rPr>
-              <w:t>Variance of angles</w:t>
-            </w:r>
-          </w:p>
-          <w:p>
-            <w:pPr>
-              <w:pStyle w:val="ListParagraph"/>
-              <w:numPr>
-                <w:ilvl w:val="0"/>
-                <w:numId w:val="4"/>
-              </w:numPr>
-              <w:rPr>
-                <w:lang w:bidi="ar-SA"/>
-              </w:rPr>
-            </w:pPr>
-            <w:r>
-              <w:rPr>
-                <w:lang w:bidi="ar-SA"/>
-              </w:rPr>
-              <w:t>Std Dev of angles</w:t>
-            </w:r>
-          </w:p>
-          <w:p>
-            <w:pPr>
-              <w:pStyle w:val="ListParagraph"/>
-              <w:numPr>
-                <w:ilvl w:val="0"/>
-                <w:numId w:val="4"/>
-              </w:numPr>
-              <w:rPr>
-                <w:lang w:bidi="ar-SA"/>
-              </w:rPr>
-            </w:pPr>
-            <w:proofErr w:type="spellStart"/>
-            <w:r>
-              <w:rPr>
-                <w:lang w:bidi="ar-SA"/>
-              </w:rPr>
-              <w:t>Coef</w:t>
-            </w:r>
-            <w:proofErr w:type="spellEnd"/>
-            <w:r>
-              <w:rPr>
-                <w:lang w:bidi="ar-SA"/>
-              </w:rPr>
-              <w:t xml:space="preserve"> of Alignment (vector sum of angles)</w:t>
-            </w:r>
-          </w:p>
-          <w:p>
-            <w:pPr>
-              <w:pStyle w:val="ListParagraph"/>
-              <w:numPr>
-                <w:ilvl w:val="0"/>
-                <w:numId w:val="4"/>
-              </w:numPr>
-              <w:rPr>
-                <w:lang w:bidi="ar-SA"/>
-              </w:rPr>
-            </w:pPr>
-            <w:proofErr w:type="spellStart"/>
-            <w:r>
-              <w:rPr>
-                <w:lang w:bidi="ar-SA"/>
-              </w:rPr>
-              <w:t>Skewness</w:t>
-            </w:r>
-            <w:proofErr w:type="spellEnd"/>
-            <w:r>
-              <w:rPr>
-                <w:lang w:bidi="ar-SA"/>
-              </w:rPr>
-              <w:t xml:space="preserve"> of angle distribution</w:t>
-            </w:r>
-          </w:p>
-          <w:p>
-            <w:pPr>
-              <w:pStyle w:val="ListParagraph"/>
-              <w:numPr>
-                <w:ilvl w:val="0"/>
-                <w:numId w:val="4"/>
-              </w:numPr>
-              <w:rPr>
-                <w:lang w:bidi="ar-SA"/>
-              </w:rPr>
-            </w:pPr>
-            <w:r>
-              <w:rPr>
-                <w:lang w:bidi="ar-SA"/>
-              </w:rPr>
-              <w:t>Kurtosis of angle distribution</w:t>
-            </w:r>
-          </w:p>
-          <w:p>
-            <w:pPr>
-              <w:pStyle w:val="ListParagraph"/>
-              <w:numPr>
-                <w:ilvl w:val="0"/>
-                <w:numId w:val="4"/>
-              </w:numPr>
-              <w:rPr>
-                <w:lang w:bidi="ar-SA"/>
-              </w:rPr>
-            </w:pPr>
-            <w:r>
-              <w:rPr>
-                <w:lang w:bidi="ar-SA"/>
-              </w:rPr>
-              <w:t>Omni Test on angle distribution</w:t>
-            </w:r>
-          </w:p>
-          <w:p>
-            <w:pPr>
-              <w:pStyle w:val="ListParagraph"/>
-              <w:numPr>
-                <w:ilvl w:val="0"/>
-                <w:numId w:val="4"/>
-              </w:numPr>
-              <w:rPr>
-                <w:lang w:bidi="ar-SA"/>
-              </w:rPr>
-            </w:pPr>
-            <w:r>
-              <w:rPr>
-                <w:lang w:bidi="ar-SA"/>
-              </w:rPr>
-              <w:t xml:space="preserve">red pixels in </w:t>
-            </w:r>
-            <w:proofErr w:type="spellStart"/>
-            <w:r>
-              <w:rPr>
-                <w:lang w:bidi="ar-SA"/>
-              </w:rPr>
-              <w:t>procmap</w:t>
-            </w:r>
-            <w:proofErr w:type="spellEnd"/>
-            <w:r>
-              <w:rPr>
-                <w:lang w:bidi="ar-SA"/>
-              </w:rPr>
-              <w:t xml:space="preserve"> image</w:t>
-            </w:r>
-          </w:p>
-          <w:p>
-            <w:pPr>
-              <w:pStyle w:val="ListParagraph"/>
-              <w:numPr>
-                <w:ilvl w:val="0"/>
-                <w:numId w:val="4"/>
-              </w:numPr>
-              <w:rPr>
-                <w:lang w:bidi="ar-SA"/>
-              </w:rPr>
-            </w:pPr>
-            <w:r>
-              <w:rPr>
-                <w:lang w:bidi="ar-SA"/>
-              </w:rPr>
-              <w:t xml:space="preserve">yellow pixels in </w:t>
-            </w:r>
-            <w:proofErr w:type="spellStart"/>
-            <w:r>
-              <w:rPr>
-                <w:lang w:bidi="ar-SA"/>
-              </w:rPr>
-              <w:t>procmap</w:t>
-            </w:r>
-            <w:proofErr w:type="spellEnd"/>
-            <w:r>
-              <w:rPr>
-                <w:lang w:bidi="ar-SA"/>
-              </w:rPr>
-              <w:t xml:space="preserve"> image</w:t>
-            </w:r>
-          </w:p>
-          <w:p>
-            <w:pPr>
-              <w:pStyle w:val="ListParagraph"/>
-              <w:numPr>
-                <w:ilvl w:val="0"/>
-                <w:numId w:val="4"/>
-              </w:numPr>
-              <w:rPr>
-                <w:lang w:bidi="ar-SA"/>
-              </w:rPr>
-            </w:pPr>
-            <w:r>
-              <w:rPr>
-                <w:lang w:bidi="ar-SA"/>
-              </w:rPr>
-              <w:t xml:space="preserve">green pixels in </w:t>
-            </w:r>
-            <w:proofErr w:type="spellStart"/>
-            <w:r>
-              <w:rPr>
-                <w:lang w:bidi="ar-SA"/>
-              </w:rPr>
-              <w:t>procmap</w:t>
-            </w:r>
-            <w:proofErr w:type="spellEnd"/>
-            <w:r>
-              <w:rPr>
-                <w:lang w:bidi="ar-SA"/>
-              </w:rPr>
-              <w:t xml:space="preserve"> image</w:t>
-            </w:r>
-          </w:p>
-          <w:p>
-            <w:pPr>
-              <w:pStyle w:val="ListParagraph"/>
-              <w:numPr>
-                <w:ilvl w:val="0"/>
-                <w:numId w:val="4"/>
-              </w:numPr>
-              <w:rPr>
-                <w:sz w:val="24"/>
-                <w:szCs w:val="24"/>
-                <w:lang w:bidi="ar-SA"/>
-              </w:rPr>
-            </w:pPr>
-            <w:r>
-              <w:rPr>
-                <w:lang w:bidi="ar-SA"/>
-              </w:rPr>
-              <w:t>evaluated pixels in boundary analysis</w:t>
-            </w:r>
-          </w:p>
-          <w:p/>
         </w:tc>
       </w:tr>
     </w:tbl>
@@ -2402,7 +2534,6 @@
     </w:p>
     <w:p>
       <w:r>
-        <w:lastRenderedPageBreak/>
         <w:t xml:space="preserve">This image shows the position and angle of each curvelet that is being used in the analysis (green) and each curvelet that is ignored (red) as an overlay on the original image. If a boundary is selected, the boundary is also included in the overlay. </w:t>
       </w:r>
     </w:p>
@@ -2415,6 +2546,7 @@
           <w:noProof/>
           <w:lang w:bidi="ar-SA"/>
         </w:rPr>
+        <w:lastRenderedPageBreak/>
         <w:drawing>
           <wp:inline distT="0" distB="0" distL="0" distR="0">
             <wp:extent cx="5943600" cy="5943600"/>
@@ -2431,7 +2563,7 @@
                     <pic:cNvPicPr/>
                   </pic:nvPicPr>
                   <pic:blipFill>
-                    <a:blip r:embed="rId9" cstate="print"/>
+                    <a:blip r:embed="rId8" cstate="print"/>
                     <a:stretch>
                       <a:fillRect/>
                     </a:stretch>
@@ -2488,28 +2620,28 @@
     </w:p>
     <w:p>
       <w:r>
+        <w:t xml:space="preserve">The raw map (_rawmap.tiff) file codes the angle of the curvelet into a grey scale value. The pixel in the image where the center of the curvelet is located is given a value between 0 and 255 that corresponds to 0 to 90 degrees when a boundary is selected and 0 to 180 degrees when a boundary is not selected. This file may be further processed in </w:t>
+      </w:r>
+      <w:proofErr w:type="spellStart"/>
+      <w:r>
+        <w:t>matlab</w:t>
+      </w:r>
+      <w:proofErr w:type="spellEnd"/>
+      <w:r>
+        <w:t xml:space="preserve"> or </w:t>
+      </w:r>
+      <w:proofErr w:type="spellStart"/>
+      <w:r>
+        <w:t>imagej</w:t>
+      </w:r>
+      <w:proofErr w:type="spellEnd"/>
+      <w:r>
+        <w:t xml:space="preserve"> according to the users preferences.</w:t>
+      </w:r>
+    </w:p>
+    <w:p>
+      <w:r>
         <w:lastRenderedPageBreak/>
-        <w:t xml:space="preserve">The raw map (_rawmap.tiff) file codes the angle of the curvelet into a grey scale value. The pixel in the image where the center of the curvelet is located is given a value between 0 and 255 that corresponds to 0 to 90 degrees when a boundary is selected and 0 to 180 degrees when a boundary is not selected. This file may be further processed in </w:t>
-      </w:r>
-      <w:proofErr w:type="spellStart"/>
-      <w:r>
-        <w:t>matlab</w:t>
-      </w:r>
-      <w:proofErr w:type="spellEnd"/>
-      <w:r>
-        <w:t xml:space="preserve"> or </w:t>
-      </w:r>
-      <w:proofErr w:type="spellStart"/>
-      <w:r>
-        <w:t>imagej</w:t>
-      </w:r>
-      <w:proofErr w:type="spellEnd"/>
-      <w:r>
-        <w:t xml:space="preserve"> according to the users preferences.</w:t>
-      </w:r>
-    </w:p>
-    <w:p>
-      <w:r>
         <w:t xml:space="preserve">The processed map file (_procmap.tiff) is a processed version of the raw map file </w:t>
       </w:r>
       <w:proofErr w:type="spellStart"/>
@@ -2622,7 +2754,7 @@
                     </pic:cNvPicPr>
                   </pic:nvPicPr>
                   <pic:blipFill>
-                    <a:blip r:embed="rId10" cstate="print"/>
+                    <a:blip r:embed="rId9" cstate="print"/>
                     <a:srcRect/>
                     <a:stretch>
                       <a:fillRect/>
@@ -2671,7 +2803,7 @@
                     <pic:cNvPicPr/>
                   </pic:nvPicPr>
                   <pic:blipFill>
-                    <a:blip r:embed="rId11" cstate="print"/>
+                    <a:blip r:embed="rId10" cstate="print"/>
                     <a:stretch>
                       <a:fillRect/>
                     </a:stretch>
@@ -2763,11 +2895,7 @@
         <w:t xml:space="preserve">highly </w:t>
       </w:r>
       <w:r>
-        <w:t xml:space="preserve">aligned structures, while black and green </w:t>
-      </w:r>
-      <w:r>
-        <w:lastRenderedPageBreak/>
-        <w:t xml:space="preserve">indicate areas of </w:t>
+        <w:t xml:space="preserve">aligned structures, while black and green indicate areas of </w:t>
       </w:r>
       <w:r>
         <w:t xml:space="preserve">more </w:t>
@@ -2820,6 +2948,7 @@
           <w:noProof/>
           <w:lang w:bidi="ar-SA"/>
         </w:rPr>
+        <w:lastRenderedPageBreak/>
         <w:drawing>
           <wp:inline distT="0" distB="0" distL="0" distR="0">
             <wp:extent cx="2743200" cy="3048566"/>
@@ -2838,7 +2967,7 @@
                     </pic:cNvPicPr>
                   </pic:nvPicPr>
                   <pic:blipFill>
-                    <a:blip r:embed="rId12" cstate="print"/>
+                    <a:blip r:embed="rId11" cstate="print"/>
                     <a:srcRect/>
                     <a:stretch>
                       <a:fillRect/>
@@ -2887,7 +3016,7 @@
                     <pic:cNvPicPr/>
                   </pic:nvPicPr>
                   <pic:blipFill>
-                    <a:blip r:embed="rId13" cstate="print"/>
+                    <a:blip r:embed="rId12" cstate="print"/>
                     <a:stretch>
                       <a:fillRect/>
                     </a:stretch>
@@ -2931,112 +3060,13 @@
     </w:p>
     <w:p>
       <w:pPr>
-        <w:pStyle w:val="Heading2"/>
-      </w:pPr>
-      <w:bookmarkStart w:id="11" w:name="_Toc358110546"/>
-      <w:r>
-        <w:t>Reconstructed Image</w:t>
+        <w:pStyle w:val="Heading1"/>
+      </w:pPr>
+      <w:bookmarkStart w:id="11" w:name="_Toc358110547"/>
+      <w:r>
+        <w:t>Boundary Analysis</w:t>
       </w:r>
       <w:bookmarkEnd w:id="11"/>
-    </w:p>
-    <w:p>
-      <w:r>
-        <w:rPr>
-          <w:lang w:bidi="ar-SA"/>
-        </w:rPr>
-        <w:t xml:space="preserve">This is an image reconstructed from the </w:t>
-      </w:r>
-      <w:proofErr w:type="spellStart"/>
-      <w:r>
-        <w:rPr>
-          <w:lang w:bidi="ar-SA"/>
-        </w:rPr>
-        <w:t>thresholded</w:t>
-      </w:r>
-      <w:proofErr w:type="spellEnd"/>
-      <w:r>
-        <w:rPr>
-          <w:lang w:bidi="ar-SA"/>
-        </w:rPr>
-        <w:t xml:space="preserve"> curvelets. It shows all of the edges in the image that were measured.</w:t>
-      </w:r>
-    </w:p>
-    <w:p>
-      <w:pPr>
-        <w:keepNext/>
-        <w:jc w:val="center"/>
-      </w:pPr>
-      <w:r>
-        <w:rPr>
-          <w:noProof/>
-          <w:lang w:bidi="ar-SA"/>
-        </w:rPr>
-        <w:lastRenderedPageBreak/>
-        <w:drawing>
-          <wp:inline distT="0" distB="0" distL="0" distR="0">
-            <wp:extent cx="3657600" cy="3657839"/>
-            <wp:effectExtent l="19050" t="0" r="0" b="0"/>
-            <wp:docPr id="5" name="Picture 4" descr="TACS-3a_reconstructed.tiff"/>
-            <wp:cNvGraphicFramePr>
-              <a:graphicFrameLocks xmlns:a="http://schemas.openxmlformats.org/drawingml/2006/main" noChangeAspect="1"/>
-            </wp:cNvGraphicFramePr>
-            <a:graphic xmlns:a="http://schemas.openxmlformats.org/drawingml/2006/main">
-              <a:graphicData uri="http://schemas.openxmlformats.org/drawingml/2006/picture">
-                <pic:pic xmlns:pic="http://schemas.openxmlformats.org/drawingml/2006/picture">
-                  <pic:nvPicPr>
-                    <pic:cNvPr id="0" name="TACS-3a_reconstructed.tiff"/>
-                    <pic:cNvPicPr/>
-                  </pic:nvPicPr>
-                  <pic:blipFill>
-                    <a:blip r:embed="rId14" cstate="print"/>
-                    <a:stretch>
-                      <a:fillRect/>
-                    </a:stretch>
-                  </pic:blipFill>
-                  <pic:spPr>
-                    <a:xfrm>
-                      <a:off x="0" y="0"/>
-                      <a:ext cx="3657600" cy="3657839"/>
-                    </a:xfrm>
-                    <a:prstGeom prst="rect">
-                      <a:avLst/>
-                    </a:prstGeom>
-                  </pic:spPr>
-                </pic:pic>
-              </a:graphicData>
-            </a:graphic>
-          </wp:inline>
-        </w:drawing>
-      </w:r>
-    </w:p>
-    <w:p>
-      <w:pPr>
-        <w:pStyle w:val="Caption"/>
-      </w:pPr>
-      <w:r>
-        <w:t xml:space="preserve">Figure </w:t>
-      </w:r>
-      <w:fldSimple w:instr=" SEQ Figure \* ARABIC ">
-        <w:r>
-          <w:rPr>
-            <w:noProof/>
-          </w:rPr>
-          <w:t>5</w:t>
-        </w:r>
-      </w:fldSimple>
-      <w:r>
-        <w:t>. Reconstructed image.</w:t>
-      </w:r>
-    </w:p>
-    <w:p>
-      <w:pPr>
-        <w:pStyle w:val="Heading1"/>
-      </w:pPr>
-      <w:bookmarkStart w:id="12" w:name="_Toc358110547"/>
-      <w:r>
-        <w:t>Boundary Analysis</w:t>
-      </w:r>
-      <w:bookmarkEnd w:id="12"/>
     </w:p>
     <w:p>
       <w:r>
@@ -3070,7 +3100,7 @@
                     </pic:cNvPicPr>
                   </pic:nvPicPr>
                   <pic:blipFill>
-                    <a:blip r:embed="rId15" cstate="print"/>
+                    <a:blip r:embed="rId13" cstate="print"/>
                     <a:srcRect t="47758" b="44727"/>
                     <a:stretch>
                       <a:fillRect/>
@@ -3162,7 +3192,7 @@
                     </pic:cNvPicPr>
                   </pic:nvPicPr>
                   <pic:blipFill>
-                    <a:blip r:embed="rId16" cstate="print"/>
+                    <a:blip r:embed="rId14" cstate="print"/>
                     <a:srcRect t="73091" b="22909"/>
                     <a:stretch>
                       <a:fillRect/>
@@ -3219,7 +3249,7 @@
                     </pic:cNvPicPr>
                   </pic:nvPicPr>
                   <pic:blipFill>
-                    <a:blip r:embed="rId17" cstate="print"/>
+                    <a:blip r:embed="rId15" cstate="print"/>
                     <a:srcRect/>
                     <a:stretch>
                       <a:fillRect/>
@@ -3271,11 +3301,11 @@
       <w:pPr>
         <w:pStyle w:val="Heading1"/>
       </w:pPr>
-      <w:bookmarkStart w:id="13" w:name="_Toc358110548"/>
+      <w:bookmarkStart w:id="12" w:name="_Toc358110548"/>
       <w:r>
         <w:t>Stacks</w:t>
       </w:r>
-      <w:bookmarkEnd w:id="13"/>
+      <w:bookmarkEnd w:id="12"/>
     </w:p>
     <w:p>
       <w:r>
@@ -3307,7 +3337,7 @@
                     </pic:cNvPicPr>
                   </pic:nvPicPr>
                   <pic:blipFill>
-                    <a:blip r:embed="rId18" cstate="print"/>
+                    <a:blip r:embed="rId16" cstate="print"/>
                     <a:srcRect t="27879" b="58666"/>
                     <a:stretch>
                       <a:fillRect/>
@@ -3368,7 +3398,7 @@
                     </pic:cNvPicPr>
                   </pic:nvPicPr>
                   <pic:blipFill>
-                    <a:blip r:embed="rId18" cstate="print"/>
+                    <a:blip r:embed="rId16" cstate="print"/>
                     <a:srcRect t="75273" b="18909"/>
                     <a:stretch>
                       <a:fillRect/>
@@ -3430,711 +3460,483 @@
       <w:pPr>
         <w:pStyle w:val="Heading2"/>
       </w:pPr>
-      <w:bookmarkStart w:id="14" w:name="_Toc358110549"/>
+      <w:bookmarkStart w:id="13" w:name="_Toc358110549"/>
       <w:r>
         <w:t>Stacks with Boundaries</w:t>
       </w:r>
+      <w:bookmarkEnd w:id="13"/>
+    </w:p>
+    <w:p>
+      <w:r>
+        <w:t xml:space="preserve">If a stack is being processed, then only a single boundary can be used for the </w:t>
+      </w:r>
+      <w:r>
+        <w:t>entire stack. Future versions of this tool will allow for a different boundary in each image plane in a stack</w:t>
+      </w:r>
+      <w:r>
+        <w:t>.</w:t>
+      </w:r>
+    </w:p>
+    <w:p>
+      <w:pPr>
+        <w:pStyle w:val="Heading2"/>
+      </w:pPr>
+      <w:bookmarkStart w:id="14" w:name="_Toc358110550"/>
+      <w:r>
+        <w:t>Stacks without Bound</w:t>
+      </w:r>
+      <w:r>
+        <w:t>aries</w:t>
+      </w:r>
       <w:bookmarkEnd w:id="14"/>
     </w:p>
     <w:p>
       <w:r>
-        <w:t xml:space="preserve">If a stack is being processed, then only a single boundary can be used for the </w:t>
-      </w:r>
-      <w:r>
-        <w:t>entire stack. Future versions of this tool will allow for a different boundary in each image plane in a stack</w:t>
-      </w:r>
-      <w:r>
-        <w:t>.</w:t>
+        <w:t>When no boundary file is selected, then</w:t>
+      </w:r>
+      <w:r>
+        <w:t xml:space="preserve"> each image in</w:t>
+      </w:r>
+      <w:r>
+        <w:t xml:space="preserve"> the stack is analyzed </w:t>
+      </w:r>
+      <w:r>
+        <w:t xml:space="preserve">as described in the section above about image analysis without a boundary. </w:t>
+      </w:r>
+    </w:p>
+    <w:p>
+      <w:pPr>
+        <w:pStyle w:val="Heading1"/>
+      </w:pPr>
+      <w:bookmarkStart w:id="15" w:name="_Toc358110551"/>
+      <w:r>
+        <w:t>Batch mode</w:t>
+      </w:r>
+      <w:bookmarkEnd w:id="15"/>
+    </w:p>
+    <w:p>
+      <w:r>
+        <w:t xml:space="preserve">Batch mode is used to process </w:t>
+      </w:r>
+      <w:r>
+        <w:t xml:space="preserve">multiple images </w:t>
+      </w:r>
+      <w:r>
+        <w:t>and potentially associated boundaries.</w:t>
+      </w:r>
+      <w:r>
+        <w:t xml:space="preserve"> </w:t>
+      </w:r>
+      <w:r>
+        <w:t>To use batch mode, click the Get Images button and select more than one image in the file selection dialog box. Each image will be processed according to the modes currently selected.</w:t>
+      </w:r>
+    </w:p>
+    <w:p>
+      <w:pPr>
+        <w:rPr>
+          <w:lang w:bidi="ar-SA"/>
+        </w:rPr>
+      </w:pPr>
+      <w:proofErr w:type="spellStart"/>
+      <w:r>
+        <w:rPr>
+          <w:lang w:bidi="ar-SA"/>
+        </w:rPr>
+        <w:t>CurveAlign</w:t>
+      </w:r>
+      <w:proofErr w:type="spellEnd"/>
+      <w:r>
+        <w:rPr>
+          <w:lang w:bidi="ar-SA"/>
+        </w:rPr>
+        <w:t xml:space="preserve"> will first search for boundary files in the chosen directory. If there are boundary files, then </w:t>
+      </w:r>
+      <w:proofErr w:type="spellStart"/>
+      <w:r>
+        <w:rPr>
+          <w:lang w:bidi="ar-SA"/>
+        </w:rPr>
+        <w:t>CurveAlign</w:t>
+      </w:r>
+      <w:proofErr w:type="spellEnd"/>
+      <w:r>
+        <w:rPr>
+          <w:lang w:bidi="ar-SA"/>
+        </w:rPr>
+        <w:t xml:space="preserve"> will process all images that are found to be associated with the located boundary files. Images may be a mixture of both individual images and stacks. If the image is a stack, then the entire stack will be processed.</w:t>
+      </w:r>
+    </w:p>
+    <w:p>
+      <w:pPr>
+        <w:rPr>
+          <w:lang w:bidi="ar-SA"/>
+        </w:rPr>
+      </w:pPr>
+      <w:r>
+        <w:rPr>
+          <w:lang w:bidi="ar-SA"/>
+        </w:rPr>
+        <w:t xml:space="preserve">The batch mode output files will be stored in a directory named </w:t>
+      </w:r>
+      <w:proofErr w:type="spellStart"/>
+      <w:r>
+        <w:rPr>
+          <w:lang w:bidi="ar-SA"/>
+        </w:rPr>
+        <w:t>CA_Out</w:t>
+      </w:r>
+      <w:proofErr w:type="spellEnd"/>
+      <w:r>
+        <w:rPr>
+          <w:lang w:bidi="ar-SA"/>
+        </w:rPr>
+        <w:t xml:space="preserve"> and will include all of the outputs available from the </w:t>
+      </w:r>
+      <w:proofErr w:type="spellStart"/>
+      <w:r>
+        <w:rPr>
+          <w:lang w:bidi="ar-SA"/>
+        </w:rPr>
+        <w:t>CurveAlign</w:t>
+      </w:r>
+      <w:proofErr w:type="spellEnd"/>
+      <w:r>
+        <w:rPr>
+          <w:lang w:bidi="ar-SA"/>
+        </w:rPr>
+        <w:t xml:space="preserve"> software.</w:t>
       </w:r>
     </w:p>
     <w:p>
       <w:pPr>
         <w:pStyle w:val="Heading2"/>
-      </w:pPr>
-      <w:bookmarkStart w:id="15" w:name="_Toc358110550"/>
-      <w:r>
-        <w:t>Stacks without Bound</w:t>
-      </w:r>
-      <w:r>
-        <w:t>aries</w:t>
-      </w:r>
-      <w:bookmarkEnd w:id="15"/>
-    </w:p>
-    <w:p>
-      <w:r>
-        <w:t>When no boundary file is selected, then</w:t>
-      </w:r>
-      <w:r>
-        <w:t xml:space="preserve"> each image in</w:t>
-      </w:r>
-      <w:r>
-        <w:t xml:space="preserve"> the stack is analyzed </w:t>
-      </w:r>
-      <w:r>
-        <w:t xml:space="preserve">as described in the section above about image analysis without a boundary. </w:t>
-      </w:r>
-    </w:p>
-    <w:p>
-      <w:pPr>
-        <w:pStyle w:val="Heading1"/>
-      </w:pPr>
-      <w:bookmarkStart w:id="16" w:name="_Toc358110551"/>
-      <w:r>
-        <w:t>Batch mode</w:t>
-      </w:r>
-      <w:bookmarkEnd w:id="16"/>
-    </w:p>
-    <w:p>
-      <w:r>
-        <w:t>Batch mode is used to process entire directories of images and potentially their associated boundaries.</w:t>
-      </w:r>
-      <w:r>
-        <w:t xml:space="preserve"> Check the “Batch-mode” checkbox and click Get Images to start batch mode.</w:t>
-      </w:r>
-    </w:p>
-    <w:p>
-      <w:r>
         <w:rPr>
           <w:noProof/>
           <w:lang w:bidi="ar-SA"/>
         </w:rPr>
-        <w:drawing>
-          <wp:inline distT="0" distB="0" distL="0" distR="0">
-            <wp:extent cx="3008923" cy="930031"/>
-            <wp:effectExtent l="0" t="0" r="0" b="0"/>
-            <wp:docPr id="1" name="Picture 1"/>
-            <wp:cNvGraphicFramePr>
-              <a:graphicFrameLocks xmlns:a="http://schemas.openxmlformats.org/drawingml/2006/main" noChangeAspect="1"/>
-            </wp:cNvGraphicFramePr>
-            <a:graphic xmlns:a="http://schemas.openxmlformats.org/drawingml/2006/main">
-              <a:graphicData uri="http://schemas.openxmlformats.org/drawingml/2006/picture">
-                <pic:pic xmlns:pic="http://schemas.openxmlformats.org/drawingml/2006/picture">
-                  <pic:nvPicPr>
-                    <pic:cNvPr id="0" name=""/>
-                    <pic:cNvPicPr/>
-                  </pic:nvPicPr>
-                  <pic:blipFill rotWithShape="1">
-                    <a:blip r:embed="rId19" cstate="print"/>
-                    <a:srcRect t="4534" b="81270"/>
-                    <a:stretch/>
-                  </pic:blipFill>
-                  <pic:spPr bwMode="auto">
-                    <a:xfrm>
-                      <a:off x="0" y="0"/>
-                      <a:ext cx="3009900" cy="930333"/>
-                    </a:xfrm>
-                    <a:prstGeom prst="rect">
-                      <a:avLst/>
-                    </a:prstGeom>
-                    <a:ln>
-                      <a:noFill/>
-                    </a:ln>
-                    <a:extLst>
-                      <a:ext uri="{53640926-AAD7-44D8-BBD7-CCE9431645EC}">
-                        <a14:shadowObscured xmlns:a14="http://schemas.microsoft.com/office/drawing/2010/main" xmlns:wps="http://schemas.microsoft.com/office/word/2010/wordprocessingShape" xmlns:wpi="http://schemas.microsoft.com/office/word/2010/wordprocessingInk" xmlns:wpg="http://schemas.microsoft.com/office/word/2010/wordprocessingGroup" xmlns:w14="http://schemas.microsoft.com/office/word/2010/wordml" xmlns:w="http://schemas.openxmlformats.org/wordprocessingml/2006/main" xmlns:w10="urn:schemas-microsoft-com:office:word" xmlns:wp14="http://schemas.microsoft.com/office/word/2010/wordprocessingDrawing" xmlns:v="urn:schemas-microsoft-com:vml" xmlns:o="urn:schemas-microsoft-com:office:office" xmlns:mc="http://schemas.openxmlformats.org/markup-compatibility/2006" xmlns:wpc="http://schemas.microsoft.com/office/word/2010/wordprocessingCanvas" xmlns=""/>
-                      </a:ext>
-                    </a:extLst>
-                  </pic:spPr>
-                </pic:pic>
-              </a:graphicData>
-            </a:graphic>
-          </wp:inline>
-        </w:drawing>
-      </w:r>
-    </w:p>
-    <w:p/>
-    <w:p>
-      <w:r>
-        <w:t>A file selection GUI</w:t>
-      </w:r>
-      <w:r>
-        <w:t xml:space="preserve"> will </w:t>
-      </w:r>
-      <w:r>
-        <w:t>then open</w:t>
-      </w:r>
-      <w:r>
-        <w:t xml:space="preserve"> allowing the user to select a directory where a collection of images are stored. Browse to the</w:t>
-      </w:r>
-      <w:r>
-        <w:t xml:space="preserve"> desired</w:t>
-      </w:r>
-      <w:r>
-        <w:t xml:space="preserve"> directory and select any file </w:t>
-      </w:r>
-      <w:r>
-        <w:t xml:space="preserve">within that directory </w:t>
-      </w:r>
-      <w:r>
-        <w:t>and click Open.</w:t>
-      </w:r>
-    </w:p>
-    <w:p>
+      </w:pPr>
+      <w:bookmarkStart w:id="16" w:name="_Toc358110552"/>
       <w:r>
         <w:rPr>
           <w:noProof/>
           <w:lang w:bidi="ar-SA"/>
         </w:rPr>
+        <w:t>Batch mode with CSV boundaries</w:t>
+      </w:r>
+      <w:bookmarkEnd w:id="16"/>
+    </w:p>
+    <w:p>
+      <w:pPr>
+        <w:rPr>
+          <w:lang w:bidi="ar-SA"/>
+        </w:rPr>
+      </w:pPr>
+      <w:r>
+        <w:rPr>
+          <w:lang w:bidi="ar-SA"/>
+        </w:rPr>
         <w:lastRenderedPageBreak/>
-        <w:drawing>
-          <wp:inline distT="0" distB="0" distL="0" distR="0">
-            <wp:extent cx="5943600" cy="3103880"/>
-            <wp:effectExtent l="0" t="0" r="0" b="0"/>
-            <wp:docPr id="10" name="Picture 10"/>
-            <wp:cNvGraphicFramePr>
-              <a:graphicFrameLocks xmlns:a="http://schemas.openxmlformats.org/drawingml/2006/main" noChangeAspect="1"/>
-            </wp:cNvGraphicFramePr>
-            <a:graphic xmlns:a="http://schemas.openxmlformats.org/drawingml/2006/main">
-              <a:graphicData uri="http://schemas.openxmlformats.org/drawingml/2006/picture">
-                <pic:pic xmlns:pic="http://schemas.openxmlformats.org/drawingml/2006/picture">
-                  <pic:nvPicPr>
-                    <pic:cNvPr id="0" name=""/>
-                    <pic:cNvPicPr/>
-                  </pic:nvPicPr>
-                  <pic:blipFill>
-                    <a:blip r:embed="rId20" cstate="print"/>
-                    <a:stretch>
-                      <a:fillRect/>
-                    </a:stretch>
-                  </pic:blipFill>
-                  <pic:spPr>
-                    <a:xfrm>
-                      <a:off x="0" y="0"/>
-                      <a:ext cx="5943600" cy="3103880"/>
-                    </a:xfrm>
-                    <a:prstGeom prst="rect">
-                      <a:avLst/>
-                    </a:prstGeom>
-                  </pic:spPr>
-                </pic:pic>
-              </a:graphicData>
-            </a:graphic>
-          </wp:inline>
-        </w:drawing>
-      </w:r>
-    </w:p>
-    <w:p>
-      <w:r>
-        <w:t xml:space="preserve">Once the directory has been selected, a simple </w:t>
-      </w:r>
-      <w:r>
-        <w:t xml:space="preserve">batch mode </w:t>
-      </w:r>
-      <w:r>
-        <w:t>GUI starts that allows the user to enter input parameters related to the batch analysis.</w:t>
-      </w:r>
-    </w:p>
-    <w:p>
-      <w:r>
+        <w:t xml:space="preserve">If boundaries are drawn with the </w:t>
+      </w:r>
+      <w:proofErr w:type="spellStart"/>
+      <w:r>
+        <w:rPr>
+          <w:lang w:bidi="ar-SA"/>
+        </w:rPr>
+        <w:t>CurveAlign</w:t>
+      </w:r>
+      <w:proofErr w:type="spellEnd"/>
+      <w:r>
+        <w:rPr>
+          <w:lang w:bidi="ar-SA"/>
+        </w:rPr>
+        <w:t xml:space="preserve"> program, they should be saved in the same directory as the images. The boundary files should be named like the following:</w:t>
+      </w:r>
+    </w:p>
+    <w:p>
+      <w:pPr>
+        <w:rPr>
+          <w:lang w:bidi="ar-SA"/>
+        </w:rPr>
+      </w:pPr>
+      <w:r>
+        <w:rPr>
+          <w:lang w:bidi="ar-SA"/>
+        </w:rPr>
+        <w:t xml:space="preserve">Image file name = </w:t>
+      </w:r>
+      <w:r>
+        <w:rPr>
+          <w:lang w:bidi="ar-SA"/>
+        </w:rPr>
+        <w:t>TACS-3a.jpg</w:t>
+      </w:r>
+    </w:p>
+    <w:p>
+      <w:pPr>
+        <w:rPr>
+          <w:lang w:bidi="ar-SA"/>
+        </w:rPr>
+      </w:pPr>
+      <w:r>
+        <w:rPr>
+          <w:lang w:bidi="ar-SA"/>
+        </w:rPr>
+        <w:t xml:space="preserve">Boundary file name = </w:t>
+      </w:r>
+      <w:r>
+        <w:rPr>
+          <w:lang w:bidi="ar-SA"/>
+        </w:rPr>
+        <w:t>boundary for TACS-3a.jpg.csv</w:t>
+      </w:r>
+    </w:p>
+    <w:p>
+      <w:pPr>
+        <w:pStyle w:val="Heading2"/>
         <w:rPr>
           <w:noProof/>
           <w:lang w:bidi="ar-SA"/>
         </w:rPr>
-        <w:drawing>
-          <wp:inline distT="0" distB="0" distL="0" distR="0">
-            <wp:extent cx="2009775" cy="2952750"/>
-            <wp:effectExtent l="0" t="0" r="9525" b="0"/>
-            <wp:docPr id="12" name="Picture 12"/>
-            <wp:cNvGraphicFramePr>
-              <a:graphicFrameLocks xmlns:a="http://schemas.openxmlformats.org/drawingml/2006/main" noChangeAspect="1"/>
-            </wp:cNvGraphicFramePr>
-            <a:graphic xmlns:a="http://schemas.openxmlformats.org/drawingml/2006/main">
-              <a:graphicData uri="http://schemas.openxmlformats.org/drawingml/2006/picture">
-                <pic:pic xmlns:pic="http://schemas.openxmlformats.org/drawingml/2006/picture">
-                  <pic:nvPicPr>
-                    <pic:cNvPr id="0" name=""/>
-                    <pic:cNvPicPr/>
-                  </pic:nvPicPr>
-                  <pic:blipFill>
-                    <a:blip r:embed="rId21" cstate="print"/>
-                    <a:stretch>
-                      <a:fillRect/>
-                    </a:stretch>
-                  </pic:blipFill>
-                  <pic:spPr>
-                    <a:xfrm>
-                      <a:off x="0" y="0"/>
-                      <a:ext cx="2009775" cy="2952750"/>
-                    </a:xfrm>
-                    <a:prstGeom prst="rect">
-                      <a:avLst/>
-                    </a:prstGeom>
-                  </pic:spPr>
-                </pic:pic>
-              </a:graphicData>
-            </a:graphic>
-          </wp:inline>
-        </w:drawing>
-      </w:r>
-    </w:p>
-    <w:p>
-      <w:r>
-        <w:t>The keep value, distance thresh, and boundary associations</w:t>
-      </w:r>
-      <w:r>
-        <w:t xml:space="preserve"> are explained elsewhere in this document. </w:t>
-      </w:r>
-    </w:p>
-    <w:p>
-      <w:r>
-        <w:t xml:space="preserve">The “num to process” input field allows the user to select how many files to process in the directory. For example, if there are 1000 files in a directory, and the user only wants to process the first 2, then the user should enter the number 2 in this edit box. The order of processing depends on the operating system of the computer </w:t>
-      </w:r>
-      <w:proofErr w:type="spellStart"/>
-      <w:r>
-        <w:t>CurveAlign</w:t>
-      </w:r>
-      <w:proofErr w:type="spellEnd"/>
-      <w:r>
-        <w:t xml:space="preserve"> is running on. By default, the number that is in that box is the total number of images found in the selected directory.</w:t>
-      </w:r>
-    </w:p>
-    <w:p>
-      <w:r>
-        <w:lastRenderedPageBreak/>
-        <w:t xml:space="preserve">The “Use FIRE results?” input field allows the user to use the output of the CT-FIRE software as input to </w:t>
-      </w:r>
-      <w:proofErr w:type="spellStart"/>
-      <w:r>
-        <w:t>CurveAlign</w:t>
-      </w:r>
-      <w:proofErr w:type="spellEnd"/>
-      <w:r>
-        <w:t xml:space="preserve">. If this is selected, then the </w:t>
-      </w:r>
-      <w:proofErr w:type="spellStart"/>
-      <w:r>
-        <w:t>CurveAlign</w:t>
-      </w:r>
-      <w:proofErr w:type="spellEnd"/>
-      <w:r>
-        <w:t xml:space="preserve"> program does not perform a curvelet transform. </w:t>
-      </w:r>
-      <w:r>
-        <w:t>Instead, t</w:t>
-      </w:r>
-      <w:r>
-        <w:t>he fiber database that was generated by the CT-FIRE software is used to gather angle information</w:t>
-      </w:r>
-      <w:r>
-        <w:t xml:space="preserve"> about the fibers in the image</w:t>
-      </w:r>
-      <w:r>
-        <w:t>.</w:t>
-      </w:r>
-    </w:p>
-    <w:p>
-      <w:pPr>
-        <w:rPr>
-          <w:lang w:bidi="ar-SA"/>
-        </w:rPr>
-      </w:pPr>
-      <w:proofErr w:type="spellStart"/>
-      <w:r>
-        <w:rPr>
-          <w:lang w:bidi="ar-SA"/>
-        </w:rPr>
-        <w:t>CurveAlign</w:t>
-      </w:r>
-      <w:proofErr w:type="spellEnd"/>
-      <w:r>
-        <w:rPr>
-          <w:lang w:bidi="ar-SA"/>
-        </w:rPr>
-        <w:t xml:space="preserve"> will first search for boundary files in the chosen directory. If there are boundary files, then </w:t>
-      </w:r>
-      <w:proofErr w:type="spellStart"/>
-      <w:r>
-        <w:rPr>
-          <w:lang w:bidi="ar-SA"/>
-        </w:rPr>
-        <w:t>CurveAlign</w:t>
-      </w:r>
-      <w:proofErr w:type="spellEnd"/>
-      <w:r>
-        <w:rPr>
-          <w:lang w:bidi="ar-SA"/>
-        </w:rPr>
-        <w:t xml:space="preserve"> will process all images that are found to be associated with the located boundary files. If no boundary files are found, then </w:t>
-      </w:r>
-      <w:proofErr w:type="spellStart"/>
-      <w:r>
-        <w:rPr>
-          <w:lang w:bidi="ar-SA"/>
-        </w:rPr>
-        <w:t>CurveAlign</w:t>
-      </w:r>
-      <w:proofErr w:type="spellEnd"/>
-      <w:r>
-        <w:rPr>
-          <w:lang w:bidi="ar-SA"/>
-        </w:rPr>
-        <w:t xml:space="preserve"> will process all images in the directory and produce absolute angle information. Images may be a mixture of both individual images and stacks. If the image is a stack, then the entire stack will be processed.</w:t>
-      </w:r>
-    </w:p>
-    <w:p>
-      <w:pPr>
-        <w:rPr>
-          <w:lang w:bidi="ar-SA"/>
-        </w:rPr>
-      </w:pPr>
-      <w:r>
-        <w:rPr>
-          <w:lang w:bidi="ar-SA"/>
-        </w:rPr>
-        <w:t xml:space="preserve">The batch mode output files will be stored in a directory named </w:t>
-      </w:r>
-      <w:proofErr w:type="spellStart"/>
-      <w:r>
-        <w:rPr>
-          <w:lang w:bidi="ar-SA"/>
-        </w:rPr>
-        <w:t>CA_Out</w:t>
-      </w:r>
-      <w:proofErr w:type="spellEnd"/>
-      <w:r>
-        <w:rPr>
-          <w:lang w:bidi="ar-SA"/>
-        </w:rPr>
-        <w:t xml:space="preserve"> and will include all of the outputs available from the </w:t>
-      </w:r>
-      <w:proofErr w:type="spellStart"/>
-      <w:r>
-        <w:rPr>
-          <w:lang w:bidi="ar-SA"/>
-        </w:rPr>
-        <w:t>CurveAlign</w:t>
-      </w:r>
-      <w:proofErr w:type="spellEnd"/>
-      <w:r>
-        <w:rPr>
-          <w:lang w:bidi="ar-SA"/>
-        </w:rPr>
-        <w:t xml:space="preserve"> software.</w:t>
-      </w:r>
-    </w:p>
-    <w:p>
-      <w:pPr>
-        <w:pStyle w:val="Heading2"/>
+      </w:pPr>
+      <w:bookmarkStart w:id="17" w:name="_Toc358110553"/>
+      <w:r>
         <w:rPr>
           <w:noProof/>
           <w:lang w:bidi="ar-SA"/>
         </w:rPr>
-      </w:pPr>
-      <w:bookmarkStart w:id="17" w:name="_Toc358110552"/>
-      <w:r>
+        <w:t>Batch mode without boundaries</w:t>
+      </w:r>
+      <w:bookmarkEnd w:id="17"/>
+    </w:p>
+    <w:p>
+      <w:pPr>
+        <w:rPr>
+          <w:lang w:bidi="ar-SA"/>
+        </w:rPr>
+      </w:pPr>
+      <w:r>
+        <w:rPr>
+          <w:lang w:bidi="ar-SA"/>
+        </w:rPr>
+        <w:t xml:space="preserve">To process a directory of images without boundaries, then just place the images in a directory by themselves (without any boundary files), then run </w:t>
+      </w:r>
+      <w:proofErr w:type="spellStart"/>
+      <w:r>
+        <w:rPr>
+          <w:lang w:bidi="ar-SA"/>
+        </w:rPr>
+        <w:t>CurveAlign</w:t>
+      </w:r>
+      <w:proofErr w:type="spellEnd"/>
+      <w:r>
+        <w:rPr>
+          <w:lang w:bidi="ar-SA"/>
+        </w:rPr>
+        <w:t xml:space="preserve"> with select a</w:t>
+      </w:r>
+      <w:r>
+        <w:rPr>
+          <w:lang w:bidi="ar-SA"/>
+        </w:rPr>
+        <w:t>ll of the images in</w:t>
+      </w:r>
+      <w:r>
+        <w:rPr>
+          <w:lang w:bidi="ar-SA"/>
+        </w:rPr>
+        <w:t xml:space="preserve"> that directory. In this case, the distance from the boundary and boundary association edit boxes will be ignored.</w:t>
+      </w:r>
+    </w:p>
+    <w:p>
+      <w:pPr>
+        <w:pStyle w:val="Heading2"/>
         <w:rPr>
           <w:noProof/>
           <w:lang w:bidi="ar-SA"/>
         </w:rPr>
-        <w:t>Batch mode with CSV boundaries</w:t>
-      </w:r>
-      <w:bookmarkEnd w:id="17"/>
-    </w:p>
-    <w:p>
-      <w:pPr>
-        <w:rPr>
-          <w:lang w:bidi="ar-SA"/>
-        </w:rPr>
-      </w:pPr>
-      <w:r>
-        <w:rPr>
-          <w:lang w:bidi="ar-SA"/>
-        </w:rPr>
-        <w:t xml:space="preserve">If boundaries are drawn with the </w:t>
-      </w:r>
-      <w:proofErr w:type="spellStart"/>
-      <w:r>
-        <w:rPr>
-          <w:lang w:bidi="ar-SA"/>
-        </w:rPr>
-        <w:t>CurveAlign</w:t>
-      </w:r>
-      <w:proofErr w:type="spellEnd"/>
-      <w:r>
-        <w:rPr>
-          <w:lang w:bidi="ar-SA"/>
-        </w:rPr>
-        <w:t xml:space="preserve"> program, they should be saved in the same directory as the images. The boundary files should be named like the following:</w:t>
-      </w:r>
-    </w:p>
-    <w:p>
-      <w:pPr>
-        <w:rPr>
-          <w:lang w:bidi="ar-SA"/>
-        </w:rPr>
-      </w:pPr>
-      <w:r>
-        <w:rPr>
-          <w:lang w:bidi="ar-SA"/>
-        </w:rPr>
-        <w:t xml:space="preserve">Image file name = </w:t>
-      </w:r>
-      <w:r>
-        <w:rPr>
-          <w:lang w:bidi="ar-SA"/>
-        </w:rPr>
-        <w:t>TACS-3a.jpg</w:t>
-      </w:r>
-    </w:p>
-    <w:p>
-      <w:pPr>
-        <w:rPr>
-          <w:lang w:bidi="ar-SA"/>
-        </w:rPr>
-      </w:pPr>
-      <w:r>
-        <w:rPr>
-          <w:lang w:bidi="ar-SA"/>
-        </w:rPr>
-        <w:t xml:space="preserve">Boundary file name = </w:t>
-      </w:r>
-      <w:r>
-        <w:rPr>
-          <w:lang w:bidi="ar-SA"/>
-        </w:rPr>
-        <w:t>boundary for TACS-3a.jpg.csv</w:t>
-      </w:r>
-    </w:p>
-    <w:p>
-      <w:pPr>
-        <w:pStyle w:val="Heading2"/>
+      </w:pPr>
+      <w:bookmarkStart w:id="18" w:name="_Toc358110554"/>
+      <w:r>
         <w:rPr>
           <w:noProof/>
           <w:lang w:bidi="ar-SA"/>
         </w:rPr>
-      </w:pPr>
-      <w:bookmarkStart w:id="18" w:name="_Toc358110553"/>
-      <w:r>
-        <w:rPr>
-          <w:noProof/>
+        <w:t>Batch mode with Tiff boundaries</w:t>
+      </w:r>
+      <w:bookmarkEnd w:id="18"/>
+    </w:p>
+    <w:p>
+      <w:pPr>
+        <w:rPr>
           <w:lang w:bidi="ar-SA"/>
         </w:rPr>
-        <w:t>Batch mode without boundaries</w:t>
-      </w:r>
-      <w:bookmarkEnd w:id="18"/>
-    </w:p>
-    <w:p>
-      <w:pPr>
+      </w:pPr>
+      <w:r>
         <w:rPr>
           <w:lang w:bidi="ar-SA"/>
         </w:rPr>
-      </w:pPr>
+        <w:t>In batch mode, boundaries may also be imported as tiff files. Tiff boundary files must be 8bit binary ma</w:t>
+      </w:r>
       <w:r>
         <w:rPr>
           <w:lang w:bidi="ar-SA"/>
         </w:rPr>
-        <w:t xml:space="preserve">To process a directory of images without boundaries, then just place the images in a directory by themselves (without any boundary files), then run </w:t>
+        <w:t xml:space="preserve">sk images where the </w:t>
+      </w:r>
+      <w:r>
+        <w:rPr>
+          <w:lang w:bidi="ar-SA"/>
+        </w:rPr>
+        <w:t>inside of a region</w:t>
+      </w:r>
+      <w:r>
+        <w:rPr>
+          <w:lang w:bidi="ar-SA"/>
+        </w:rPr>
+        <w:t xml:space="preserve"> has a value of 255 and everything else must be 0. Boundary tiff files must have the same number of pixels (length and width) as the original image and may be produced by hand or by segmentation in ImageJ/FIJI. Tiff boundary files should be named </w:t>
+      </w:r>
+      <w:r>
+        <w:rPr>
+          <w:lang w:bidi="ar-SA"/>
+        </w:rPr>
+        <w:t>according to the following convention:</w:t>
+      </w:r>
+    </w:p>
+    <w:p>
+      <w:pPr>
+        <w:rPr>
+          <w:lang w:bidi="ar-SA"/>
+        </w:rPr>
+      </w:pPr>
+      <w:r>
+        <w:rPr>
+          <w:lang w:bidi="ar-SA"/>
+        </w:rPr>
+        <w:t xml:space="preserve">Image file name = </w:t>
+      </w:r>
+      <w:r>
+        <w:rPr>
+          <w:lang w:bidi="ar-SA"/>
+        </w:rPr>
+        <w:t>1B-a5.tif</w:t>
+      </w:r>
+    </w:p>
+    <w:p>
+      <w:pPr>
+        <w:rPr>
+          <w:lang w:bidi="ar-SA"/>
+        </w:rPr>
+      </w:pPr>
+      <w:r>
+        <w:rPr>
+          <w:lang w:bidi="ar-SA"/>
+        </w:rPr>
+        <w:t>Boundary file name = mask</w:t>
+      </w:r>
+      <w:r>
+        <w:rPr>
+          <w:lang w:bidi="ar-SA"/>
+        </w:rPr>
+        <w:t xml:space="preserve"> for 1B-a5.tif.tif</w:t>
+      </w:r>
+    </w:p>
+    <w:p>
+      <w:pPr>
+        <w:pStyle w:val="Heading2"/>
+        <w:rPr>
+          <w:lang w:bidi="ar-SA"/>
+        </w:rPr>
+      </w:pPr>
+      <w:bookmarkStart w:id="19" w:name="_Toc358110555"/>
+      <w:r>
+        <w:rPr>
+          <w:lang w:bidi="ar-SA"/>
+        </w:rPr>
+        <w:t>Batch mode with CT-FIRE input</w:t>
+      </w:r>
+      <w:bookmarkEnd w:id="19"/>
+    </w:p>
+    <w:p>
+      <w:r>
+        <w:t xml:space="preserve">To compare the results of the CT-FIRE software to boundaries (either TIFF or </w:t>
       </w:r>
       <w:proofErr w:type="spellStart"/>
       <w:r>
+        <w:t>csv</w:t>
+      </w:r>
+      <w:proofErr w:type="spellEnd"/>
+      <w:r>
+        <w:t xml:space="preserve">), then </w:t>
+      </w:r>
+      <w:r>
+        <w:t>choose one of the CT-FIRE fiber processing</w:t>
+      </w:r>
+      <w:r>
+        <w:t xml:space="preserve"> mode</w:t>
+      </w:r>
+      <w:r>
+        <w:t>s</w:t>
+      </w:r>
+      <w:r>
+        <w:t xml:space="preserve"> </w:t>
+      </w:r>
+      <w:r>
+        <w:t xml:space="preserve">on the main </w:t>
+      </w:r>
+      <w:r>
+        <w:t xml:space="preserve">GUI. </w:t>
+      </w:r>
+      <w:r>
+        <w:t>The following naming convention should be used:</w:t>
+      </w:r>
+    </w:p>
+    <w:p>
+      <w:pPr>
         <w:rPr>
           <w:lang w:bidi="ar-SA"/>
         </w:rPr>
-        <w:t>CurveAlign</w:t>
-      </w:r>
-      <w:proofErr w:type="spellEnd"/>
+      </w:pPr>
       <w:r>
         <w:rPr>
           <w:lang w:bidi="ar-SA"/>
         </w:rPr>
-        <w:t xml:space="preserve"> with batch mode checked and select any image that directory. In this case, the distance from the boundary and boundary association edit boxes will be ignored.</w:t>
-      </w:r>
-    </w:p>
-    <w:p>
-      <w:pPr>
-        <w:pStyle w:val="Heading2"/>
-        <w:rPr>
-          <w:noProof/>
+        <w:t xml:space="preserve">Image file name = </w:t>
+      </w:r>
+      <w:r>
+        <w:rPr>
           <w:lang w:bidi="ar-SA"/>
         </w:rPr>
-      </w:pPr>
-      <w:bookmarkStart w:id="19" w:name="_Toc358110554"/>
-      <w:r>
-        <w:rPr>
-          <w:noProof/>
+        <w:t>1B-a1</w:t>
+      </w:r>
+      <w:r>
+        <w:rPr>
           <w:lang w:bidi="ar-SA"/>
         </w:rPr>
-        <w:t>Batch mode with Tiff boundaries</w:t>
-      </w:r>
-      <w:bookmarkEnd w:id="19"/>
-    </w:p>
-    <w:p>
-      <w:pPr>
-        <w:rPr>
-          <w:lang w:bidi="ar-SA"/>
-        </w:rPr>
-      </w:pPr>
-      <w:r>
-        <w:rPr>
-          <w:lang w:bidi="ar-SA"/>
-        </w:rPr>
-        <w:t>In batch mode, boundaries may also be imported as tiff files. Tiff boundary files must be 8bit binary ma</w:t>
-      </w:r>
-      <w:r>
-        <w:rPr>
-          <w:lang w:bidi="ar-SA"/>
-        </w:rPr>
-        <w:t xml:space="preserve">sk images where the boundary has a value of 255 and everything else must be 0. Boundary tiff files must have the same number of pixels (length and width) as the original image and may be produced by hand or by segmentation in ImageJ/FIJI. Tiff boundary files should be named similar to </w:t>
-      </w:r>
-      <w:proofErr w:type="spellStart"/>
-      <w:r>
-        <w:rPr>
-          <w:lang w:bidi="ar-SA"/>
-        </w:rPr>
-        <w:t>csv</w:t>
-      </w:r>
-      <w:proofErr w:type="spellEnd"/>
-      <w:r>
-        <w:rPr>
-          <w:lang w:bidi="ar-SA"/>
-        </w:rPr>
-        <w:t xml:space="preserve"> boundary files.</w:t>
-      </w:r>
-    </w:p>
-    <w:p>
-      <w:pPr>
-        <w:rPr>
-          <w:lang w:bidi="ar-SA"/>
-        </w:rPr>
-      </w:pPr>
-      <w:r>
-        <w:rPr>
-          <w:lang w:bidi="ar-SA"/>
-        </w:rPr>
-        <w:t xml:space="preserve">Image file name = </w:t>
-      </w:r>
-      <w:r>
-        <w:rPr>
-          <w:lang w:bidi="ar-SA"/>
-        </w:rPr>
-        <w:t>1B-a5.tif</w:t>
-      </w:r>
-    </w:p>
-    <w:p>
-      <w:pPr>
-        <w:rPr>
-          <w:lang w:bidi="ar-SA"/>
-        </w:rPr>
-      </w:pPr>
-      <w:r>
-        <w:rPr>
-          <w:lang w:bidi="ar-SA"/>
-        </w:rPr>
-        <w:t>Boundary file name = b</w:t>
-      </w:r>
-      <w:r>
-        <w:rPr>
-          <w:lang w:bidi="ar-SA"/>
-        </w:rPr>
-        <w:t>oundary for 1B-a5.tif.tif</w:t>
-      </w:r>
-    </w:p>
-    <w:p>
-      <w:pPr>
-        <w:pStyle w:val="Heading2"/>
-        <w:rPr>
-          <w:lang w:bidi="ar-SA"/>
-        </w:rPr>
-      </w:pPr>
-      <w:bookmarkStart w:id="20" w:name="_Toc358110555"/>
-      <w:r>
-        <w:rPr>
-          <w:lang w:bidi="ar-SA"/>
-        </w:rPr>
-        <w:t>Batch mode with CT-FIRE input</w:t>
+        <w:t>.tif</w:t>
+      </w:r>
+    </w:p>
+    <w:p>
+      <w:r>
+        <w:t xml:space="preserve">CT-FIRE results file = </w:t>
+      </w:r>
+      <w:r>
+        <w:t>ctFIREout_1B-a1</w:t>
+      </w:r>
+      <w:r>
+        <w:t>.mat</w:t>
+      </w:r>
+    </w:p>
+    <w:p/>
+    <w:p>
+      <w:pPr>
+        <w:pStyle w:val="Heading1"/>
+      </w:pPr>
+      <w:bookmarkStart w:id="20" w:name="_Toc358110556"/>
+      <w:r>
+        <w:t>Status Label</w:t>
       </w:r>
       <w:bookmarkEnd w:id="20"/>
-    </w:p>
-    <w:p>
-      <w:r>
-        <w:t xml:space="preserve">To compare the results of the CT-FIRE software to boundaries (either TIFF or </w:t>
-      </w:r>
-      <w:proofErr w:type="spellStart"/>
-      <w:r>
-        <w:t>csv</w:t>
-      </w:r>
-      <w:proofErr w:type="spellEnd"/>
-      <w:r>
-        <w:t xml:space="preserve">), then enter 1 into the “Use FIRE results?” edit box in the batch mode GUI. The fibers in the database will be treated as fiber segments and their angles will be measured relative to a boundary if a boundary file is present in the same directory as the original images. If “Use FIRE results?” is selected, then the user is prompted to </w:t>
-      </w:r>
-      <w:r>
-        <w:lastRenderedPageBreak/>
-        <w:t xml:space="preserve">select the directory where </w:t>
-      </w:r>
-      <w:proofErr w:type="spellStart"/>
-      <w:r>
-        <w:t>CurveAlign</w:t>
-      </w:r>
-      <w:proofErr w:type="spellEnd"/>
-      <w:r>
-        <w:t xml:space="preserve"> can find the CT-FIRE results. The following naming convention should be used:</w:t>
-      </w:r>
-    </w:p>
-    <w:p>
-      <w:pPr>
-        <w:rPr>
-          <w:lang w:bidi="ar-SA"/>
-        </w:rPr>
-      </w:pPr>
-      <w:r>
-        <w:rPr>
-          <w:lang w:bidi="ar-SA"/>
-        </w:rPr>
-        <w:t xml:space="preserve">Image file name = </w:t>
-      </w:r>
-      <w:r>
-        <w:rPr>
-          <w:lang w:bidi="ar-SA"/>
-        </w:rPr>
-        <w:t>1B-a5.tif</w:t>
-      </w:r>
-    </w:p>
-    <w:p>
-      <w:pPr>
-        <w:rPr>
-          <w:lang w:bidi="ar-SA"/>
-        </w:rPr>
-      </w:pPr>
-      <w:r>
-        <w:rPr>
-          <w:lang w:bidi="ar-SA"/>
-        </w:rPr>
-        <w:t>Boundary file name = b</w:t>
-      </w:r>
-      <w:r>
-        <w:rPr>
-          <w:lang w:bidi="ar-SA"/>
-        </w:rPr>
-        <w:t>oundary for 1B-a5.tif.tif</w:t>
-      </w:r>
-    </w:p>
-    <w:p>
-      <w:r>
-        <w:t xml:space="preserve">CT-FIRE results file = </w:t>
-      </w:r>
-      <w:r>
-        <w:t>FIREout</w:t>
-      </w:r>
-      <w:r>
-        <w:t>_</w:t>
-      </w:r>
-      <w:r>
-        <w:t>1B-a5.tif</w:t>
-      </w:r>
-      <w:r>
-        <w:t>.mat</w:t>
-      </w:r>
-    </w:p>
-    <w:p/>
-    <w:p>
-      <w:pPr>
-        <w:pStyle w:val="Heading1"/>
-      </w:pPr>
-      <w:bookmarkStart w:id="21" w:name="_Toc358110556"/>
-      <w:r>
-        <w:t>Status Label</w:t>
-      </w:r>
-      <w:bookmarkEnd w:id="21"/>
     </w:p>
     <w:p>
       <w:r>
@@ -4174,7 +3976,7 @@
                     </pic:cNvPicPr>
                   </pic:nvPicPr>
                   <pic:blipFill>
-                    <a:blip r:embed="rId22" cstate="print"/>
+                    <a:blip r:embed="rId17" cstate="print"/>
                     <a:srcRect t="82424" b="10061"/>
                     <a:stretch>
                       <a:fillRect/>
@@ -4204,7 +4006,7 @@
       </w:r>
     </w:p>
     <w:sectPr>
-      <w:footerReference w:type="default" r:id="rId23"/>
+      <w:footerReference w:type="default" r:id="rId18"/>
       <w:pgSz w:w="12240" w:h="15840"/>
       <w:pgMar w:top="1440" w:right="1440" w:bottom="1440" w:left="1440" w:header="720" w:footer="720" w:gutter="0"/>
       <w:cols w:space="720"/>
@@ -4277,7 +4079,7 @@
             <w:rPr>
               <w:noProof/>
             </w:rPr>
-            <w:t>1</w:t>
+            <w:t>11</w:t>
           </w:r>
         </w:fldSimple>
       </w:p>
@@ -4319,9 +4121,9 @@
 <file path=word/numbering.xml><?xml version="1.0" encoding="utf-8"?>
 <w:numbering xmlns:ve="http://schemas.openxmlformats.org/markup-compatibility/2006" xmlns:o="urn:schemas-microsoft-com:office:office" xmlns:r="http://schemas.openxmlformats.org/officeDocument/2006/relationships" xmlns:m="http://schemas.openxmlformats.org/officeDocument/2006/math" xmlns:v="urn:schemas-microsoft-com:vml" xmlns:wp="http://schemas.openxmlformats.org/drawingml/2006/wordprocessingDrawing" xmlns:w10="urn:schemas-microsoft-com:office:word" xmlns:w="http://schemas.openxmlformats.org/wordprocessingml/2006/main" xmlns:wne="http://schemas.microsoft.com/office/word/2006/wordml">
   <w:abstractNum w:abstractNumId="0">
-    <w:nsid w:val="3A8B2422"/>
+    <w:nsid w:val="1E8928BB"/>
     <w:multiLevelType w:val="hybridMultilevel"/>
-    <w:tmpl w:val="8898A4D8"/>
+    <w:tmpl w:val="CF465660"/>
     <w:lvl w:ilvl="0" w:tplc="0409000F">
       <w:start w:val="1"/>
       <w:numFmt w:val="decimal"/>
@@ -4408,6 +4210,184 @@
     </w:lvl>
   </w:abstractNum>
   <w:abstractNum w:abstractNumId="1">
+    <w:nsid w:val="22D324B2"/>
+    <w:multiLevelType w:val="multilevel"/>
+    <w:tmpl w:val="CF465660"/>
+    <w:lvl w:ilvl="0">
+      <w:start w:val="1"/>
+      <w:numFmt w:val="decimal"/>
+      <w:lvlText w:val="%1."/>
+      <w:lvlJc w:val="left"/>
+      <w:pPr>
+        <w:ind w:left="720" w:hanging="360"/>
+      </w:pPr>
+      <w:rPr>
+        <w:rFonts w:hint="default"/>
+      </w:rPr>
+    </w:lvl>
+    <w:lvl w:ilvl="1">
+      <w:start w:val="1"/>
+      <w:numFmt w:val="lowerLetter"/>
+      <w:lvlText w:val="%2."/>
+      <w:lvlJc w:val="left"/>
+      <w:pPr>
+        <w:ind w:left="1440" w:hanging="360"/>
+      </w:pPr>
+    </w:lvl>
+    <w:lvl w:ilvl="2" w:tentative="1">
+      <w:start w:val="1"/>
+      <w:numFmt w:val="lowerRoman"/>
+      <w:lvlText w:val="%3."/>
+      <w:lvlJc w:val="right"/>
+      <w:pPr>
+        <w:ind w:left="2160" w:hanging="180"/>
+      </w:pPr>
+    </w:lvl>
+    <w:lvl w:ilvl="3" w:tentative="1">
+      <w:start w:val="1"/>
+      <w:numFmt w:val="decimal"/>
+      <w:lvlText w:val="%4."/>
+      <w:lvlJc w:val="left"/>
+      <w:pPr>
+        <w:ind w:left="2880" w:hanging="360"/>
+      </w:pPr>
+    </w:lvl>
+    <w:lvl w:ilvl="4" w:tentative="1">
+      <w:start w:val="1"/>
+      <w:numFmt w:val="lowerLetter"/>
+      <w:lvlText w:val="%5."/>
+      <w:lvlJc w:val="left"/>
+      <w:pPr>
+        <w:ind w:left="3600" w:hanging="360"/>
+      </w:pPr>
+    </w:lvl>
+    <w:lvl w:ilvl="5" w:tentative="1">
+      <w:start w:val="1"/>
+      <w:numFmt w:val="lowerRoman"/>
+      <w:lvlText w:val="%6."/>
+      <w:lvlJc w:val="right"/>
+      <w:pPr>
+        <w:ind w:left="4320" w:hanging="180"/>
+      </w:pPr>
+    </w:lvl>
+    <w:lvl w:ilvl="6" w:tentative="1">
+      <w:start w:val="1"/>
+      <w:numFmt w:val="decimal"/>
+      <w:lvlText w:val="%7."/>
+      <w:lvlJc w:val="left"/>
+      <w:pPr>
+        <w:ind w:left="5040" w:hanging="360"/>
+      </w:pPr>
+    </w:lvl>
+    <w:lvl w:ilvl="7" w:tentative="1">
+      <w:start w:val="1"/>
+      <w:numFmt w:val="lowerLetter"/>
+      <w:lvlText w:val="%8."/>
+      <w:lvlJc w:val="left"/>
+      <w:pPr>
+        <w:ind w:left="5760" w:hanging="360"/>
+      </w:pPr>
+    </w:lvl>
+    <w:lvl w:ilvl="8" w:tentative="1">
+      <w:start w:val="1"/>
+      <w:numFmt w:val="lowerRoman"/>
+      <w:lvlText w:val="%9."/>
+      <w:lvlJc w:val="right"/>
+      <w:pPr>
+        <w:ind w:left="6480" w:hanging="180"/>
+      </w:pPr>
+    </w:lvl>
+  </w:abstractNum>
+  <w:abstractNum w:abstractNumId="2">
+    <w:nsid w:val="3A8B2422"/>
+    <w:multiLevelType w:val="hybridMultilevel"/>
+    <w:tmpl w:val="8898A4D8"/>
+    <w:lvl w:ilvl="0" w:tplc="0409000F">
+      <w:start w:val="1"/>
+      <w:numFmt w:val="decimal"/>
+      <w:lvlText w:val="%1."/>
+      <w:lvlJc w:val="left"/>
+      <w:pPr>
+        <w:ind w:left="720" w:hanging="360"/>
+      </w:pPr>
+      <w:rPr>
+        <w:rFonts w:hint="default"/>
+      </w:rPr>
+    </w:lvl>
+    <w:lvl w:ilvl="1" w:tplc="04090019" w:tentative="1">
+      <w:start w:val="1"/>
+      <w:numFmt w:val="lowerLetter"/>
+      <w:lvlText w:val="%2."/>
+      <w:lvlJc w:val="left"/>
+      <w:pPr>
+        <w:ind w:left="1440" w:hanging="360"/>
+      </w:pPr>
+    </w:lvl>
+    <w:lvl w:ilvl="2" w:tplc="0409001B" w:tentative="1">
+      <w:start w:val="1"/>
+      <w:numFmt w:val="lowerRoman"/>
+      <w:lvlText w:val="%3."/>
+      <w:lvlJc w:val="right"/>
+      <w:pPr>
+        <w:ind w:left="2160" w:hanging="180"/>
+      </w:pPr>
+    </w:lvl>
+    <w:lvl w:ilvl="3" w:tplc="0409000F" w:tentative="1">
+      <w:start w:val="1"/>
+      <w:numFmt w:val="decimal"/>
+      <w:lvlText w:val="%4."/>
+      <w:lvlJc w:val="left"/>
+      <w:pPr>
+        <w:ind w:left="2880" w:hanging="360"/>
+      </w:pPr>
+    </w:lvl>
+    <w:lvl w:ilvl="4" w:tplc="04090019" w:tentative="1">
+      <w:start w:val="1"/>
+      <w:numFmt w:val="lowerLetter"/>
+      <w:lvlText w:val="%5."/>
+      <w:lvlJc w:val="left"/>
+      <w:pPr>
+        <w:ind w:left="3600" w:hanging="360"/>
+      </w:pPr>
+    </w:lvl>
+    <w:lvl w:ilvl="5" w:tplc="0409001B" w:tentative="1">
+      <w:start w:val="1"/>
+      <w:numFmt w:val="lowerRoman"/>
+      <w:lvlText w:val="%6."/>
+      <w:lvlJc w:val="right"/>
+      <w:pPr>
+        <w:ind w:left="4320" w:hanging="180"/>
+      </w:pPr>
+    </w:lvl>
+    <w:lvl w:ilvl="6" w:tplc="0409000F" w:tentative="1">
+      <w:start w:val="1"/>
+      <w:numFmt w:val="decimal"/>
+      <w:lvlText w:val="%7."/>
+      <w:lvlJc w:val="left"/>
+      <w:pPr>
+        <w:ind w:left="5040" w:hanging="360"/>
+      </w:pPr>
+    </w:lvl>
+    <w:lvl w:ilvl="7" w:tplc="04090019" w:tentative="1">
+      <w:start w:val="1"/>
+      <w:numFmt w:val="lowerLetter"/>
+      <w:lvlText w:val="%8."/>
+      <w:lvlJc w:val="left"/>
+      <w:pPr>
+        <w:ind w:left="5760" w:hanging="360"/>
+      </w:pPr>
+    </w:lvl>
+    <w:lvl w:ilvl="8" w:tplc="0409001B" w:tentative="1">
+      <w:start w:val="1"/>
+      <w:numFmt w:val="lowerRoman"/>
+      <w:lvlText w:val="%9."/>
+      <w:lvlJc w:val="right"/>
+      <w:pPr>
+        <w:ind w:left="6480" w:hanging="180"/>
+      </w:pPr>
+    </w:lvl>
+  </w:abstractNum>
+  <w:abstractNum w:abstractNumId="3">
     <w:nsid w:val="4D2435C4"/>
     <w:multiLevelType w:val="hybridMultilevel"/>
     <w:tmpl w:val="D736B09C"/>
@@ -4520,7 +4500,7 @@
       </w:rPr>
     </w:lvl>
   </w:abstractNum>
-  <w:abstractNum w:abstractNumId="2">
+  <w:abstractNum w:abstractNumId="4">
     <w:nsid w:val="650376DB"/>
     <w:multiLevelType w:val="hybridMultilevel"/>
     <w:tmpl w:val="2C1C92F4"/>
@@ -4609,7 +4589,7 @@
       </w:pPr>
     </w:lvl>
   </w:abstractNum>
-  <w:abstractNum w:abstractNumId="3">
+  <w:abstractNum w:abstractNumId="5">
     <w:nsid w:val="65176704"/>
     <w:multiLevelType w:val="multilevel"/>
     <w:tmpl w:val="DB3E6C62"/>
@@ -4732,15 +4712,21 @@
     </w:lvl>
   </w:abstractNum>
   <w:num w:numId="1">
+    <w:abstractNumId w:val="5"/>
+  </w:num>
+  <w:num w:numId="2">
+    <w:abstractNumId w:val="4"/>
+  </w:num>
+  <w:num w:numId="3">
+    <w:abstractNumId w:val="2"/>
+  </w:num>
+  <w:num w:numId="4">
     <w:abstractNumId w:val="3"/>
   </w:num>
-  <w:num w:numId="2">
-    <w:abstractNumId w:val="2"/>
-  </w:num>
-  <w:num w:numId="3">
+  <w:num w:numId="5">
     <w:abstractNumId w:val="0"/>
   </w:num>
-  <w:num w:numId="4">
+  <w:num w:numId="6">
     <w:abstractNumId w:val="1"/>
   </w:num>
 </w:numbering>
@@ -5892,300 +5878,6 @@
 </w:styles>
 </file>
 
-<file path=word/glossary/document.xml><?xml version="1.0" encoding="utf-8"?>
-<w:glossaryDocument xmlns:ve="http://schemas.openxmlformats.org/markup-compatibility/2006" xmlns:o="urn:schemas-microsoft-com:office:office" xmlns:r="http://schemas.openxmlformats.org/officeDocument/2006/relationships" xmlns:m="http://schemas.openxmlformats.org/officeDocument/2006/math" xmlns:v="urn:schemas-microsoft-com:vml" xmlns:wp="http://schemas.openxmlformats.org/drawingml/2006/wordprocessingDrawing" xmlns:w10="urn:schemas-microsoft-com:office:word" xmlns:w="http://schemas.openxmlformats.org/wordprocessingml/2006/main" xmlns:wne="http://schemas.microsoft.com/office/word/2006/wordml">
-  <w:docParts/>
-</w:glossaryDocument>
-</file>
-
-<file path=word/glossary/fontTable.xml><?xml version="1.0" encoding="utf-8"?>
-<w:fonts xmlns:r="http://schemas.openxmlformats.org/officeDocument/2006/relationships" xmlns:w="http://schemas.openxmlformats.org/wordprocessingml/2006/main">
-  <w:font w:name="Times New Roman">
-    <w:panose1 w:val="02020603050405020304"/>
-    <w:charset w:val="00"/>
-    <w:family w:val="roman"/>
-    <w:pitch w:val="variable"/>
-    <w:sig w:usb0="E0002AFF" w:usb1="C0007841" w:usb2="00000009" w:usb3="00000000" w:csb0="000001FF" w:csb1="00000000"/>
-  </w:font>
-  <w:font w:name="Symbol">
-    <w:panose1 w:val="05050102010706020507"/>
-    <w:charset w:val="02"/>
-    <w:family w:val="roman"/>
-    <w:pitch w:val="variable"/>
-    <w:sig w:usb0="00000000" w:usb1="10000000" w:usb2="00000000" w:usb3="00000000" w:csb0="80000000" w:csb1="00000000"/>
-  </w:font>
-  <w:font w:name="Courier New">
-    <w:panose1 w:val="02070309020205020404"/>
-    <w:charset w:val="00"/>
-    <w:family w:val="modern"/>
-    <w:pitch w:val="fixed"/>
-    <w:sig w:usb0="E0002AFF" w:usb1="C0007843" w:usb2="00000009" w:usb3="00000000" w:csb0="000001FF" w:csb1="00000000"/>
-  </w:font>
-  <w:font w:name="Wingdings">
-    <w:panose1 w:val="05000000000000000000"/>
-    <w:charset w:val="02"/>
-    <w:family w:val="auto"/>
-    <w:pitch w:val="variable"/>
-    <w:sig w:usb0="00000000" w:usb1="10000000" w:usb2="00000000" w:usb3="00000000" w:csb0="80000000" w:csb1="00000000"/>
-  </w:font>
-  <w:font w:name="Calibri">
-    <w:panose1 w:val="020F0502020204030204"/>
-    <w:charset w:val="00"/>
-    <w:family w:val="swiss"/>
-    <w:pitch w:val="variable"/>
-    <w:sig w:usb0="E00002FF" w:usb1="4000ACFF" w:usb2="00000001" w:usb3="00000000" w:csb0="0000019F" w:csb1="00000000"/>
-  </w:font>
-  <w:font w:name="Cambria">
-    <w:panose1 w:val="02040503050406030204"/>
-    <w:charset w:val="00"/>
-    <w:family w:val="roman"/>
-    <w:pitch w:val="variable"/>
-    <w:sig w:usb0="E00002FF" w:usb1="400004FF" w:usb2="00000000" w:usb3="00000000" w:csb0="0000019F" w:csb1="00000000"/>
-  </w:font>
-  <w:font w:name="Tahoma">
-    <w:panose1 w:val="020B0604030504040204"/>
-    <w:charset w:val="00"/>
-    <w:family w:val="swiss"/>
-    <w:pitch w:val="variable"/>
-    <w:sig w:usb0="E1002EFF" w:usb1="C000605B" w:usb2="00000029" w:usb3="00000000" w:csb0="000101FF" w:csb1="00000000"/>
-  </w:font>
-</w:fonts>
-</file>
-
-<file path=word/glossary/settings.xml><?xml version="1.0" encoding="utf-8"?>
-<w:settings xmlns:o="urn:schemas-microsoft-com:office:office" xmlns:r="http://schemas.openxmlformats.org/officeDocument/2006/relationships" xmlns:m="http://schemas.openxmlformats.org/officeDocument/2006/math" xmlns:v="urn:schemas-microsoft-com:vml" xmlns:w10="urn:schemas-microsoft-com:office:word" xmlns:w="http://schemas.openxmlformats.org/wordprocessingml/2006/main" xmlns:sl="http://schemas.openxmlformats.org/schemaLibrary/2006/main">
-  <w:view w:val="normal"/>
-  <w:defaultTabStop w:val="720"/>
-  <w:characterSpacingControl w:val="doNotCompress"/>
-  <w:compat>
-    <w:useFELayout/>
-  </w:compat>
-  <w:rsids>
-    <w:rsidRoot w:val="00BD02FD"/>
-    <w:rsid w:val="00381A5D"/>
-    <w:rsid w:val="00BD02FD"/>
-  </w:rsids>
-  <m:mathPr>
-    <m:mathFont m:val="Cambria Math"/>
-    <m:brkBin m:val="before"/>
-    <m:brkBinSub m:val="--"/>
-    <m:smallFrac m:val="off"/>
-    <m:dispDef/>
-    <m:lMargin m:val="0"/>
-    <m:rMargin m:val="0"/>
-    <m:defJc m:val="centerGroup"/>
-    <m:wrapIndent m:val="1440"/>
-    <m:intLim m:val="subSup"/>
-    <m:naryLim m:val="undOvr"/>
-  </m:mathPr>
-  <w:themeFontLang w:val="en-US"/>
-  <w:clrSchemeMapping w:bg1="light1" w:t1="dark1" w:bg2="light2" w:t2="dark2" w:accent1="accent1" w:accent2="accent2" w:accent3="accent3" w:accent4="accent4" w:accent5="accent5" w:accent6="accent6" w:hyperlink="hyperlink" w:followedHyperlink="followedHyperlink"/>
-  <w:decimalSymbol w:val="."/>
-  <w:listSeparator w:val=","/>
-</w:settings>
-</file>
-
-<file path=word/glossary/styles.xml><?xml version="1.0" encoding="utf-8"?>
-<w:styles xmlns:r="http://schemas.openxmlformats.org/officeDocument/2006/relationships" xmlns:w="http://schemas.openxmlformats.org/wordprocessingml/2006/main">
-  <w:docDefaults>
-    <w:rPrDefault>
-      <w:rPr>
-        <w:rFonts w:asciiTheme="minorHAnsi" w:eastAsiaTheme="minorEastAsia" w:hAnsiTheme="minorHAnsi" w:cstheme="minorBidi"/>
-        <w:sz w:val="22"/>
-        <w:szCs w:val="22"/>
-        <w:lang w:val="en-US" w:eastAsia="en-US" w:bidi="ar-SA"/>
-      </w:rPr>
-    </w:rPrDefault>
-    <w:pPrDefault>
-      <w:pPr>
-        <w:spacing w:after="200" w:line="276" w:lineRule="auto"/>
-      </w:pPr>
-    </w:pPrDefault>
-  </w:docDefaults>
-  <w:latentStyles w:defLockedState="0" w:defUIPriority="99" w:defSemiHidden="1" w:defUnhideWhenUsed="1" w:defQFormat="0" w:count="267">
-    <w:lsdException w:name="Normal" w:semiHidden="0" w:uiPriority="0" w:unhideWhenUsed="0" w:qFormat="1"/>
-    <w:lsdException w:name="heading 1" w:semiHidden="0" w:uiPriority="9" w:unhideWhenUsed="0" w:qFormat="1"/>
-    <w:lsdException w:name="heading 2" w:uiPriority="9" w:qFormat="1"/>
-    <w:lsdException w:name="heading 3" w:uiPriority="9" w:qFormat="1"/>
-    <w:lsdException w:name="heading 4" w:uiPriority="9" w:qFormat="1"/>
-    <w:lsdException w:name="heading 5" w:uiPriority="9" w:qFormat="1"/>
-    <w:lsdException w:name="heading 6" w:uiPriority="9" w:qFormat="1"/>
-    <w:lsdException w:name="heading 7" w:uiPriority="9" w:qFormat="1"/>
-    <w:lsdException w:name="heading 8" w:uiPriority="9" w:qFormat="1"/>
-    <w:lsdException w:name="heading 9" w:uiPriority="9" w:qFormat="1"/>
-    <w:lsdException w:name="toc 1" w:uiPriority="39"/>
-    <w:lsdException w:name="toc 2" w:uiPriority="39"/>
-    <w:lsdException w:name="toc 3" w:uiPriority="39"/>
-    <w:lsdException w:name="toc 4" w:uiPriority="39"/>
-    <w:lsdException w:name="toc 5" w:uiPriority="39"/>
-    <w:lsdException w:name="toc 6" w:uiPriority="39"/>
-    <w:lsdException w:name="toc 7" w:uiPriority="39"/>
-    <w:lsdException w:name="toc 8" w:uiPriority="39"/>
-    <w:lsdException w:name="toc 9" w:uiPriority="39"/>
-    <w:lsdException w:name="caption" w:uiPriority="35" w:qFormat="1"/>
-    <w:lsdException w:name="Title" w:semiHidden="0" w:uiPriority="10" w:unhideWhenUsed="0" w:qFormat="1"/>
-    <w:lsdException w:name="Default Paragraph Font" w:uiPriority="1"/>
-    <w:lsdException w:name="Subtitle" w:semiHidden="0" w:uiPriority="11" w:unhideWhenUsed="0" w:qFormat="1"/>
-    <w:lsdException w:name="Strong" w:semiHidden="0" w:uiPriority="22" w:unhideWhenUsed="0" w:qFormat="1"/>
-    <w:lsdException w:name="Emphasis" w:semiHidden="0" w:uiPriority="20" w:unhideWhenUsed="0" w:qFormat="1"/>
-    <w:lsdException w:name="Table Grid" w:semiHidden="0" w:uiPriority="59" w:unhideWhenUsed="0"/>
-    <w:lsdException w:name="Placeholder Text" w:unhideWhenUsed="0"/>
-    <w:lsdException w:name="No Spacing" w:semiHidden="0" w:uiPriority="1" w:unhideWhenUsed="0" w:qFormat="1"/>
-    <w:lsdException w:name="Light Shading" w:semiHidden="0" w:uiPriority="60" w:unhideWhenUsed="0"/>
-    <w:lsdException w:name="Light List" w:semiHidden="0" w:uiPriority="61" w:unhideWhenUsed="0"/>
-    <w:lsdException w:name="Light Grid" w:semiHidden="0" w:uiPriority="62" w:unhideWhenUsed="0"/>
-    <w:lsdException w:name="Medium Shading 1" w:semiHidden="0" w:uiPriority="63" w:unhideWhenUsed="0"/>
-    <w:lsdException w:name="Medium Shading 2" w:semiHidden="0" w:uiPriority="64" w:unhideWhenUsed="0"/>
-    <w:lsdException w:name="Medium List 1" w:semiHidden="0" w:uiPriority="65" w:unhideWhenUsed="0"/>
-    <w:lsdException w:name="Medium List 2" w:semiHidden="0" w:uiPriority="66" w:unhideWhenUsed="0"/>
-    <w:lsdException w:name="Medium Grid 1" w:semiHidden="0" w:uiPriority="67" w:unhideWhenUsed="0"/>
-    <w:lsdException w:name="Medium Grid 2" w:semiHidden="0" w:uiPriority="68" w:unhideWhenUsed="0"/>
-    <w:lsdException w:name="Medium Grid 3" w:semiHidden="0" w:uiPriority="69" w:unhideWhenUsed="0"/>
-    <w:lsdException w:name="Dark List" w:semiHidden="0" w:uiPriority="70" w:unhideWhenUsed="0"/>
-    <w:lsdException w:name="Colorful Shading" w:semiHidden="0" w:uiPriority="71" w:unhideWhenUsed="0"/>
-    <w:lsdException w:name="Colorful List" w:semiHidden="0" w:uiPriority="72" w:unhideWhenUsed="0"/>
-    <w:lsdException w:name="Colorful Grid" w:semiHidden="0" w:uiPriority="73" w:unhideWhenUsed="0"/>
-    <w:lsdException w:name="Light Shading Accent 1" w:semiHidden="0" w:uiPriority="60" w:unhideWhenUsed="0"/>
-    <w:lsdException w:name="Light List Accent 1" w:semiHidden="0" w:uiPriority="61" w:unhideWhenUsed="0"/>
-    <w:lsdException w:name="Light Grid Accent 1" w:semiHidden="0" w:uiPriority="62" w:unhideWhenUsed="0"/>
-    <w:lsdException w:name="Medium Shading 1 Accent 1" w:semiHidden="0" w:uiPriority="63" w:unhideWhenUsed="0"/>
-    <w:lsdException w:name="Medium Shading 2 Accent 1" w:semiHidden="0" w:uiPriority="64" w:unhideWhenUsed="0"/>
-    <w:lsdException w:name="Medium List 1 Accent 1" w:semiHidden="0" w:uiPriority="65" w:unhideWhenUsed="0"/>
-    <w:lsdException w:name="Revision" w:unhideWhenUsed="0"/>
-    <w:lsdException w:name="List Paragraph" w:semiHidden="0" w:uiPriority="34" w:unhideWhenUsed="0" w:qFormat="1"/>
-    <w:lsdException w:name="Quote" w:semiHidden="0" w:uiPriority="29" w:unhideWhenUsed="0" w:qFormat="1"/>
-    <w:lsdException w:name="Intense Quote" w:semiHidden="0" w:uiPriority="30" w:unhideWhenUsed="0" w:qFormat="1"/>
-    <w:lsdException w:name="Medium List 2 Accent 1" w:semiHidden="0" w:uiPriority="66" w:unhideWhenUsed="0"/>
-    <w:lsdException w:name="Medium Grid 1 Accent 1" w:semiHidden="0" w:uiPriority="67" w:unhideWhenUsed="0"/>
-    <w:lsdException w:name="Medium Grid 2 Accent 1" w:semiHidden="0" w:uiPriority="68" w:unhideWhenUsed="0"/>
-    <w:lsdException w:name="Medium Grid 3 Accent 1" w:semiHidden="0" w:uiPriority="69" w:unhideWhenUsed="0"/>
-    <w:lsdException w:name="Dark List Accent 1" w:semiHidden="0" w:uiPriority="70" w:unhideWhenUsed="0"/>
-    <w:lsdException w:name="Colorful Shading Accent 1" w:semiHidden="0" w:uiPriority="71" w:unhideWhenUsed="0"/>
-    <w:lsdException w:name="Colorful List Accent 1" w:semiHidden="0" w:uiPriority="72" w:unhideWhenUsed="0"/>
-    <w:lsdException w:name="Colorful Grid Accent 1" w:semiHidden="0" w:uiPriority="73" w:unhideWhenUsed="0"/>
-    <w:lsdException w:name="Light Shading Accent 2" w:semiHidden="0" w:uiPriority="60" w:unhideWhenUsed="0"/>
-    <w:lsdException w:name="Light List Accent 2" w:semiHidden="0" w:uiPriority="61" w:unhideWhenUsed="0"/>
-    <w:lsdException w:name="Light Grid Accent 2" w:semiHidden="0" w:uiPriority="62" w:unhideWhenUsed="0"/>
-    <w:lsdException w:name="Medium Shading 1 Accent 2" w:semiHidden="0" w:uiPriority="63" w:unhideWhenUsed="0"/>
-    <w:lsdException w:name="Medium Shading 2 Accent 2" w:semiHidden="0" w:uiPriority="64" w:unhideWhenUsed="0"/>
-    <w:lsdException w:name="Medium List 1 Accent 2" w:semiHidden="0" w:uiPriority="65" w:unhideWhenUsed="0"/>
-    <w:lsdException w:name="Medium List 2 Accent 2" w:semiHidden="0" w:uiPriority="66" w:unhideWhenUsed="0"/>
-    <w:lsdException w:name="Medium Grid 1 Accent 2" w:semiHidden="0" w:uiPriority="67" w:unhideWhenUsed="0"/>
-    <w:lsdException w:name="Medium Grid 2 Accent 2" w:semiHidden="0" w:uiPriority="68" w:unhideWhenUsed="0"/>
-    <w:lsdException w:name="Medium Grid 3 Accent 2" w:semiHidden="0" w:uiPriority="69" w:unhideWhenUsed="0"/>
-    <w:lsdException w:name="Dark List Accent 2" w:semiHidden="0" w:uiPriority="70" w:unhideWhenUsed="0"/>
-    <w:lsdException w:name="Colorful Shading Accent 2" w:semiHidden="0" w:uiPriority="71" w:unhideWhenUsed="0"/>
-    <w:lsdException w:name="Colorful List Accent 2" w:semiHidden="0" w:uiPriority="72" w:unhideWhenUsed="0"/>
-    <w:lsdException w:name="Colorful Grid Accent 2" w:semiHidden="0" w:uiPriority="73" w:unhideWhenUsed="0"/>
-    <w:lsdException w:name="Light Shading Accent 3" w:semiHidden="0" w:uiPriority="60" w:unhideWhenUsed="0"/>
-    <w:lsdException w:name="Light List Accent 3" w:semiHidden="0" w:uiPriority="61" w:unhideWhenUsed="0"/>
-    <w:lsdException w:name="Light Grid Accent 3" w:semiHidden="0" w:uiPriority="62" w:unhideWhenUsed="0"/>
-    <w:lsdException w:name="Medium Shading 1 Accent 3" w:semiHidden="0" w:uiPriority="63" w:unhideWhenUsed="0"/>
-    <w:lsdException w:name="Medium Shading 2 Accent 3" w:semiHidden="0" w:uiPriority="64" w:unhideWhenUsed="0"/>
-    <w:lsdException w:name="Medium List 1 Accent 3" w:semiHidden="0" w:uiPriority="65" w:unhideWhenUsed="0"/>
-    <w:lsdException w:name="Medium List 2 Accent 3" w:semiHidden="0" w:uiPriority="66" w:unhideWhenUsed="0"/>
-    <w:lsdException w:name="Medium Grid 1 Accent 3" w:semiHidden="0" w:uiPriority="67" w:unhideWhenUsed="0"/>
-    <w:lsdException w:name="Medium Grid 2 Accent 3" w:semiHidden="0" w:uiPriority="68" w:unhideWhenUsed="0"/>
-    <w:lsdException w:name="Medium Grid 3 Accent 3" w:semiHidden="0" w:uiPriority="69" w:unhideWhenUsed="0"/>
-    <w:lsdException w:name="Dark List Accent 3" w:semiHidden="0" w:uiPriority="70" w:unhideWhenUsed="0"/>
-    <w:lsdException w:name="Colorful Shading Accent 3" w:semiHidden="0" w:uiPriority="71" w:unhideWhenUsed="0"/>
-    <w:lsdException w:name="Colorful List Accent 3" w:semiHidden="0" w:uiPriority="72" w:unhideWhenUsed="0"/>
-    <w:lsdException w:name="Colorful Grid Accent 3" w:semiHidden="0" w:uiPriority="73" w:unhideWhenUsed="0"/>
-    <w:lsdException w:name="Light Shading Accent 4" w:semiHidden="0" w:uiPriority="60" w:unhideWhenUsed="0"/>
-    <w:lsdException w:name="Light List Accent 4" w:semiHidden="0" w:uiPriority="61" w:unhideWhenUsed="0"/>
-    <w:lsdException w:name="Light Grid Accent 4" w:semiHidden="0" w:uiPriority="62" w:unhideWhenUsed="0"/>
-    <w:lsdException w:name="Medium Shading 1 Accent 4" w:semiHidden="0" w:uiPriority="63" w:unhideWhenUsed="0"/>
-    <w:lsdException w:name="Medium Shading 2 Accent 4" w:semiHidden="0" w:uiPriority="64" w:unhideWhenUsed="0"/>
-    <w:lsdException w:name="Medium List 1 Accent 4" w:semiHidden="0" w:uiPriority="65" w:unhideWhenUsed="0"/>
-    <w:lsdException w:name="Medium List 2 Accent 4" w:semiHidden="0" w:uiPriority="66" w:unhideWhenUsed="0"/>
-    <w:lsdException w:name="Medium Grid 1 Accent 4" w:semiHidden="0" w:uiPriority="67" w:unhideWhenUsed="0"/>
-    <w:lsdException w:name="Medium Grid 2 Accent 4" w:semiHidden="0" w:uiPriority="68" w:unhideWhenUsed="0"/>
-    <w:lsdException w:name="Medium Grid 3 Accent 4" w:semiHidden="0" w:uiPriority="69" w:unhideWhenUsed="0"/>
-    <w:lsdException w:name="Dark List Accent 4" w:semiHidden="0" w:uiPriority="70" w:unhideWhenUsed="0"/>
-    <w:lsdException w:name="Colorful Shading Accent 4" w:semiHidden="0" w:uiPriority="71" w:unhideWhenUsed="0"/>
-    <w:lsdException w:name="Colorful List Accent 4" w:semiHidden="0" w:uiPriority="72" w:unhideWhenUsed="0"/>
-    <w:lsdException w:name="Colorful Grid Accent 4" w:semiHidden="0" w:uiPriority="73" w:unhideWhenUsed="0"/>
-    <w:lsdException w:name="Light Shading Accent 5" w:semiHidden="0" w:uiPriority="60" w:unhideWhenUsed="0"/>
-    <w:lsdException w:name="Light List Accent 5" w:semiHidden="0" w:uiPriority="61" w:unhideWhenUsed="0"/>
-    <w:lsdException w:name="Light Grid Accent 5" w:semiHidden="0" w:uiPriority="62" w:unhideWhenUsed="0"/>
-    <w:lsdException w:name="Medium Shading 1 Accent 5" w:semiHidden="0" w:uiPriority="63" w:unhideWhenUsed="0"/>
-    <w:lsdException w:name="Medium Shading 2 Accent 5" w:semiHidden="0" w:uiPriority="64" w:unhideWhenUsed="0"/>
-    <w:lsdException w:name="Medium List 1 Accent 5" w:semiHidden="0" w:uiPriority="65" w:unhideWhenUsed="0"/>
-    <w:lsdException w:name="Medium List 2 Accent 5" w:semiHidden="0" w:uiPriority="66" w:unhideWhenUsed="0"/>
-    <w:lsdException w:name="Medium Grid 1 Accent 5" w:semiHidden="0" w:uiPriority="67" w:unhideWhenUsed="0"/>
-    <w:lsdException w:name="Medium Grid 2 Accent 5" w:semiHidden="0" w:uiPriority="68" w:unhideWhenUsed="0"/>
-    <w:lsdException w:name="Medium Grid 3 Accent 5" w:semiHidden="0" w:uiPriority="69" w:unhideWhenUsed="0"/>
-    <w:lsdException w:name="Dark List Accent 5" w:semiHidden="0" w:uiPriority="70" w:unhideWhenUsed="0"/>
-    <w:lsdException w:name="Colorful Shading Accent 5" w:semiHidden="0" w:uiPriority="71" w:unhideWhenUsed="0"/>
-    <w:lsdException w:name="Colorful List Accent 5" w:semiHidden="0" w:uiPriority="72" w:unhideWhenUsed="0"/>
-    <w:lsdException w:name="Colorful Grid Accent 5" w:semiHidden="0" w:uiPriority="73" w:unhideWhenUsed="0"/>
-    <w:lsdException w:name="Light Shading Accent 6" w:semiHidden="0" w:uiPriority="60" w:unhideWhenUsed="0"/>
-    <w:lsdException w:name="Light List Accent 6" w:semiHidden="0" w:uiPriority="61" w:unhideWhenUsed="0"/>
-    <w:lsdException w:name="Light Grid Accent 6" w:semiHidden="0" w:uiPriority="62" w:unhideWhenUsed="0"/>
-    <w:lsdException w:name="Medium Shading 1 Accent 6" w:semiHidden="0" w:uiPriority="63" w:unhideWhenUsed="0"/>
-    <w:lsdException w:name="Medium Shading 2 Accent 6" w:semiHidden="0" w:uiPriority="64" w:unhideWhenUsed="0"/>
-    <w:lsdException w:name="Medium List 1 Accent 6" w:semiHidden="0" w:uiPriority="65" w:unhideWhenUsed="0"/>
-    <w:lsdException w:name="Medium List 2 Accent 6" w:semiHidden="0" w:uiPriority="66" w:unhideWhenUsed="0"/>
-    <w:lsdException w:name="Medium Grid 1 Accent 6" w:semiHidden="0" w:uiPriority="67" w:unhideWhenUsed="0"/>
-    <w:lsdException w:name="Medium Grid 2 Accent 6" w:semiHidden="0" w:uiPriority="68" w:unhideWhenUsed="0"/>
-    <w:lsdException w:name="Medium Grid 3 Accent 6" w:semiHidden="0" w:uiPriority="69" w:unhideWhenUsed="0"/>
-    <w:lsdException w:name="Dark List Accent 6" w:semiHidden="0" w:uiPriority="70" w:unhideWhenUsed="0"/>
-    <w:lsdException w:name="Colorful Shading Accent 6" w:semiHidden="0" w:uiPriority="71" w:unhideWhenUsed="0"/>
-    <w:lsdException w:name="Colorful List Accent 6" w:semiHidden="0" w:uiPriority="72" w:unhideWhenUsed="0"/>
-    <w:lsdException w:name="Colorful Grid Accent 6" w:semiHidden="0" w:uiPriority="73" w:unhideWhenUsed="0"/>
-    <w:lsdException w:name="Subtle Emphasis" w:semiHidden="0" w:uiPriority="19" w:unhideWhenUsed="0" w:qFormat="1"/>
-    <w:lsdException w:name="Intense Emphasis" w:semiHidden="0" w:uiPriority="21" w:unhideWhenUsed="0" w:qFormat="1"/>
-    <w:lsdException w:name="Subtle Reference" w:semiHidden="0" w:uiPriority="31" w:unhideWhenUsed="0" w:qFormat="1"/>
-    <w:lsdException w:name="Intense Reference" w:semiHidden="0" w:uiPriority="32" w:unhideWhenUsed="0" w:qFormat="1"/>
-    <w:lsdException w:name="Book Title" w:semiHidden="0" w:uiPriority="33" w:unhideWhenUsed="0" w:qFormat="1"/>
-    <w:lsdException w:name="Bibliography" w:uiPriority="37"/>
-    <w:lsdException w:name="TOC Heading" w:uiPriority="39" w:qFormat="1"/>
-  </w:latentStyles>
-  <w:style w:type="paragraph" w:default="1" w:styleId="Normal">
-    <w:name w:val="Normal"/>
-    <w:qFormat/>
-  </w:style>
-  <w:style w:type="character" w:default="1" w:styleId="DefaultParagraphFont">
-    <w:name w:val="Default Paragraph Font"/>
-    <w:uiPriority w:val="1"/>
-    <w:semiHidden/>
-    <w:unhideWhenUsed/>
-  </w:style>
-  <w:style w:type="table" w:default="1" w:styleId="TableNormal">
-    <w:name w:val="Normal Table"/>
-    <w:uiPriority w:val="99"/>
-    <w:semiHidden/>
-    <w:unhideWhenUsed/>
-    <w:qFormat/>
-    <w:tblPr>
-      <w:tblInd w:w="0" w:type="dxa"/>
-      <w:tblCellMar>
-        <w:top w:w="0" w:type="dxa"/>
-        <w:left w:w="108" w:type="dxa"/>
-        <w:bottom w:w="0" w:type="dxa"/>
-        <w:right w:w="108" w:type="dxa"/>
-      </w:tblCellMar>
-    </w:tblPr>
-  </w:style>
-  <w:style w:type="numbering" w:default="1" w:styleId="NoList">
-    <w:name w:val="No List"/>
-    <w:uiPriority w:val="99"/>
-    <w:semiHidden/>
-    <w:unhideWhenUsed/>
-  </w:style>
-  <w:style w:type="paragraph" w:customStyle="1" w:styleId="C6F556EEAAB041939F6BB8A0A92EA6F2">
-    <w:name w:val="C6F556EEAAB041939F6BB8A0A92EA6F2"/>
-    <w:rsid w:val="00BD02FD"/>
-  </w:style>
-</w:styles>
-</file>
-
-<file path=word/glossary/webSettings.xml><?xml version="1.0" encoding="utf-8"?>
-<w:webSettings xmlns:r="http://schemas.openxmlformats.org/officeDocument/2006/relationships" xmlns:w="http://schemas.openxmlformats.org/wordprocessingml/2006/main">
-  <w:optimizeForBrowser/>
-</w:webSettings>
-</file>
-
 <file path=word/theme/theme1.xml><?xml version="1.0" encoding="utf-8"?>
 <a:theme xmlns:a="http://schemas.openxmlformats.org/drawingml/2006/main" name="Office Theme">
   <a:themeElements>
@@ -6474,7 +6166,7 @@
 </file>
 
 <file path=customXml/itemProps1.xml><?xml version="1.0" encoding="utf-8"?>
-<ds:datastoreItem xmlns:ds="http://schemas.openxmlformats.org/officeDocument/2006/customXml" ds:itemID="{08740D76-743F-4936-9460-7A21E084C589}">
+<ds:datastoreItem xmlns:ds="http://schemas.openxmlformats.org/officeDocument/2006/customXml" ds:itemID="{9F6F58E0-CD42-44A4-A69B-F740C4FF71A7}">
   <ds:schemaRefs>
     <ds:schemaRef ds:uri="http://schemas.openxmlformats.org/officeDocument/2006/bibliography"/>
   </ds:schemaRefs>

</xml_diff>